<commit_message>
<> OP 2.1 #3
</commit_message>
<xml_diff>
--- a/_Md/_Index/_TGUniversitet/II_kurs/++Основы_программирования_hr/5. Массивы/_Контрольные мероприятия/Практическое_задание_new/_решения/mail/Суворин_задание_2.docx
+++ b/_Md/_Index/_TGUniversitet/II_kurs/++Основы_программирования_hr/5. Массивы/_Контрольные мероприятия/Практическое_задание_new/_решения/mail/Суворин_задание_2.docx
@@ -1294,7 +1294,6 @@
       <w:r>
         <w:rPr>
           <w:szCs w:val="28"/>
-          <w:lang w:val="en-US"/>
         </w:rPr>
         <w:t xml:space="preserve"> </w:t>
       </w:r>
@@ -1386,6 +1385,2916 @@
     </w:p>
     <w:p>
       <w:pPr>
+        <w:widowControl w:val="0"/>
+        <w:shd w:val="clear" w:color="auto" w:fill="FFFFFF"/>
+        <w:tabs>
+          <w:tab w:val="left" w:pos="9360"/>
+        </w:tabs>
+        <w:autoSpaceDE w:val="0"/>
+        <w:autoSpaceDN w:val="0"/>
+        <w:adjustRightInd w:val="0"/>
+        <w:spacing w:line="360" w:lineRule="auto"/>
+        <w:rPr>
+          <w:b/>
+          <w:szCs w:val="28"/>
+        </w:rPr>
+      </w:pPr>
+    </w:p>
+    <w:p>
+      <w:pPr>
+        <w:widowControl w:val="0"/>
+        <w:shd w:val="clear" w:color="auto" w:fill="FFFFFF"/>
+        <w:tabs>
+          <w:tab w:val="left" w:pos="9360"/>
+        </w:tabs>
+        <w:autoSpaceDE w:val="0"/>
+        <w:autoSpaceDN w:val="0"/>
+        <w:adjustRightInd w:val="0"/>
+        <w:spacing w:line="360" w:lineRule="auto"/>
+        <w:rPr>
+          <w:bCs/>
+          <w:szCs w:val="28"/>
+          <w:lang w:val="en-US"/>
+        </w:rPr>
+      </w:pPr>
+      <w:r>
+        <w:rPr>
+          <w:bCs/>
+          <w:szCs w:val="28"/>
+          <w:lang w:val="en-US"/>
+        </w:rPr>
+        <w:t>#include &lt;cstdlib&gt;</w:t>
+      </w:r>
+    </w:p>
+    <w:p>
+      <w:pPr>
+        <w:widowControl w:val="0"/>
+        <w:shd w:val="clear" w:color="auto" w:fill="FFFFFF"/>
+        <w:tabs>
+          <w:tab w:val="left" w:pos="9360"/>
+        </w:tabs>
+        <w:autoSpaceDE w:val="0"/>
+        <w:autoSpaceDN w:val="0"/>
+        <w:adjustRightInd w:val="0"/>
+        <w:spacing w:line="360" w:lineRule="auto"/>
+        <w:rPr>
+          <w:bCs/>
+          <w:szCs w:val="28"/>
+          <w:lang w:val="en-US"/>
+        </w:rPr>
+      </w:pPr>
+      <w:r>
+        <w:rPr>
+          <w:bCs/>
+          <w:szCs w:val="28"/>
+          <w:lang w:val="en-US"/>
+        </w:rPr>
+        <w:t>#include &lt;time.h&gt;</w:t>
+      </w:r>
+    </w:p>
+    <w:p>
+      <w:pPr>
+        <w:widowControl w:val="0"/>
+        <w:shd w:val="clear" w:color="auto" w:fill="FFFFFF"/>
+        <w:tabs>
+          <w:tab w:val="left" w:pos="9360"/>
+        </w:tabs>
+        <w:autoSpaceDE w:val="0"/>
+        <w:autoSpaceDN w:val="0"/>
+        <w:adjustRightInd w:val="0"/>
+        <w:spacing w:line="360" w:lineRule="auto"/>
+        <w:rPr>
+          <w:bCs/>
+          <w:szCs w:val="28"/>
+          <w:lang w:val="en-US"/>
+        </w:rPr>
+      </w:pPr>
+      <w:r>
+        <w:rPr>
+          <w:bCs/>
+          <w:szCs w:val="28"/>
+          <w:lang w:val="en-US"/>
+        </w:rPr>
+        <w:t>#include &lt;iostream&gt;</w:t>
+      </w:r>
+    </w:p>
+    <w:p>
+      <w:pPr>
+        <w:widowControl w:val="0"/>
+        <w:shd w:val="clear" w:color="auto" w:fill="FFFFFF"/>
+        <w:tabs>
+          <w:tab w:val="left" w:pos="9360"/>
+        </w:tabs>
+        <w:autoSpaceDE w:val="0"/>
+        <w:autoSpaceDN w:val="0"/>
+        <w:adjustRightInd w:val="0"/>
+        <w:spacing w:line="360" w:lineRule="auto"/>
+        <w:rPr>
+          <w:bCs/>
+          <w:szCs w:val="28"/>
+          <w:lang w:val="en-US"/>
+        </w:rPr>
+      </w:pPr>
+    </w:p>
+    <w:p>
+      <w:pPr>
+        <w:widowControl w:val="0"/>
+        <w:shd w:val="clear" w:color="auto" w:fill="FFFFFF"/>
+        <w:tabs>
+          <w:tab w:val="left" w:pos="9360"/>
+        </w:tabs>
+        <w:autoSpaceDE w:val="0"/>
+        <w:autoSpaceDN w:val="0"/>
+        <w:adjustRightInd w:val="0"/>
+        <w:spacing w:line="360" w:lineRule="auto"/>
+        <w:rPr>
+          <w:bCs/>
+          <w:szCs w:val="28"/>
+          <w:lang w:val="en-US"/>
+        </w:rPr>
+      </w:pPr>
+      <w:r>
+        <w:rPr>
+          <w:bCs/>
+          <w:szCs w:val="28"/>
+          <w:lang w:val="en-US"/>
+        </w:rPr>
+        <w:t>using namespace std;</w:t>
+      </w:r>
+    </w:p>
+    <w:p>
+      <w:pPr>
+        <w:widowControl w:val="0"/>
+        <w:shd w:val="clear" w:color="auto" w:fill="FFFFFF"/>
+        <w:tabs>
+          <w:tab w:val="left" w:pos="9360"/>
+        </w:tabs>
+        <w:autoSpaceDE w:val="0"/>
+        <w:autoSpaceDN w:val="0"/>
+        <w:adjustRightInd w:val="0"/>
+        <w:spacing w:line="360" w:lineRule="auto"/>
+        <w:rPr>
+          <w:bCs/>
+          <w:szCs w:val="28"/>
+          <w:lang w:val="en-US"/>
+        </w:rPr>
+      </w:pPr>
+    </w:p>
+    <w:p>
+      <w:pPr>
+        <w:widowControl w:val="0"/>
+        <w:shd w:val="clear" w:color="auto" w:fill="FFFFFF"/>
+        <w:tabs>
+          <w:tab w:val="left" w:pos="9360"/>
+        </w:tabs>
+        <w:autoSpaceDE w:val="0"/>
+        <w:autoSpaceDN w:val="0"/>
+        <w:adjustRightInd w:val="0"/>
+        <w:spacing w:line="360" w:lineRule="auto"/>
+        <w:rPr>
+          <w:bCs/>
+          <w:szCs w:val="28"/>
+        </w:rPr>
+      </w:pPr>
+      <w:r>
+        <w:rPr>
+          <w:bCs/>
+          <w:szCs w:val="28"/>
+        </w:rPr>
+        <w:t xml:space="preserve">// функция генерации случайного числа из диапазона от </w:t>
+      </w:r>
+      <w:proofErr w:type="spellStart"/>
+      <w:r>
+        <w:rPr>
+          <w:bCs/>
+          <w:szCs w:val="28"/>
+        </w:rPr>
+        <w:t>range_min</w:t>
+      </w:r>
+      <w:proofErr w:type="spellEnd"/>
+      <w:r>
+        <w:rPr>
+          <w:bCs/>
+          <w:szCs w:val="28"/>
+        </w:rPr>
+        <w:t xml:space="preserve"> до </w:t>
+      </w:r>
+      <w:proofErr w:type="spellStart"/>
+      <w:r>
+        <w:rPr>
+          <w:bCs/>
+          <w:szCs w:val="28"/>
+        </w:rPr>
+        <w:t>range_max</w:t>
+      </w:r>
+      <w:proofErr w:type="spellEnd"/>
+      <w:r>
+        <w:rPr>
+          <w:bCs/>
+          <w:szCs w:val="28"/>
+        </w:rPr>
+        <w:t xml:space="preserve"> включительно</w:t>
+      </w:r>
+    </w:p>
+    <w:p>
+      <w:pPr>
+        <w:widowControl w:val="0"/>
+        <w:shd w:val="clear" w:color="auto" w:fill="FFFFFF"/>
+        <w:tabs>
+          <w:tab w:val="left" w:pos="9360"/>
+        </w:tabs>
+        <w:autoSpaceDE w:val="0"/>
+        <w:autoSpaceDN w:val="0"/>
+        <w:adjustRightInd w:val="0"/>
+        <w:spacing w:line="360" w:lineRule="auto"/>
+        <w:rPr>
+          <w:bCs/>
+          <w:szCs w:val="28"/>
+          <w:lang w:val="en-US"/>
+        </w:rPr>
+      </w:pPr>
+      <w:r>
+        <w:rPr>
+          <w:bCs/>
+          <w:szCs w:val="28"/>
+          <w:lang w:val="en-US"/>
+        </w:rPr>
+        <w:t xml:space="preserve">int </w:t>
+      </w:r>
+      <w:proofErr w:type="gramStart"/>
+      <w:r>
+        <w:rPr>
+          <w:bCs/>
+          <w:szCs w:val="28"/>
+          <w:lang w:val="en-US"/>
+        </w:rPr>
+        <w:t>rrand(</w:t>
+      </w:r>
+      <w:proofErr w:type="gramEnd"/>
+      <w:r>
+        <w:rPr>
+          <w:bCs/>
+          <w:szCs w:val="28"/>
+          <w:lang w:val="en-US"/>
+        </w:rPr>
+        <w:t>int range_min, int range_max)</w:t>
+      </w:r>
+    </w:p>
+    <w:p>
+      <w:pPr>
+        <w:widowControl w:val="0"/>
+        <w:shd w:val="clear" w:color="auto" w:fill="FFFFFF"/>
+        <w:tabs>
+          <w:tab w:val="left" w:pos="9360"/>
+        </w:tabs>
+        <w:autoSpaceDE w:val="0"/>
+        <w:autoSpaceDN w:val="0"/>
+        <w:adjustRightInd w:val="0"/>
+        <w:spacing w:line="360" w:lineRule="auto"/>
+        <w:rPr>
+          <w:bCs/>
+          <w:szCs w:val="28"/>
+          <w:lang w:val="en-US"/>
+        </w:rPr>
+      </w:pPr>
+      <w:r>
+        <w:rPr>
+          <w:bCs/>
+          <w:szCs w:val="28"/>
+          <w:lang w:val="en-US"/>
+        </w:rPr>
+        <w:t>{</w:t>
+      </w:r>
+    </w:p>
+    <w:p>
+      <w:pPr>
+        <w:widowControl w:val="0"/>
+        <w:shd w:val="clear" w:color="auto" w:fill="FFFFFF"/>
+        <w:tabs>
+          <w:tab w:val="left" w:pos="9360"/>
+        </w:tabs>
+        <w:autoSpaceDE w:val="0"/>
+        <w:autoSpaceDN w:val="0"/>
+        <w:adjustRightInd w:val="0"/>
+        <w:spacing w:line="360" w:lineRule="auto"/>
+        <w:rPr>
+          <w:bCs/>
+          <w:szCs w:val="28"/>
+          <w:lang w:val="en-US"/>
+        </w:rPr>
+      </w:pPr>
+      <w:r>
+        <w:rPr>
+          <w:bCs/>
+          <w:szCs w:val="28"/>
+          <w:lang w:val="en-US"/>
+        </w:rPr>
+        <w:t xml:space="preserve">    return </w:t>
+      </w:r>
+      <w:proofErr w:type="gramStart"/>
+      <w:r>
+        <w:rPr>
+          <w:bCs/>
+          <w:szCs w:val="28"/>
+          <w:lang w:val="en-US"/>
+        </w:rPr>
+        <w:t>rand(</w:t>
+      </w:r>
+      <w:proofErr w:type="gramEnd"/>
+      <w:r>
+        <w:rPr>
+          <w:bCs/>
+          <w:szCs w:val="28"/>
+          <w:lang w:val="en-US"/>
+        </w:rPr>
+        <w:t>) % (range_max - range_min + 1) + range_min;</w:t>
+      </w:r>
+    </w:p>
+    <w:p>
+      <w:pPr>
+        <w:widowControl w:val="0"/>
+        <w:shd w:val="clear" w:color="auto" w:fill="FFFFFF"/>
+        <w:tabs>
+          <w:tab w:val="left" w:pos="9360"/>
+        </w:tabs>
+        <w:autoSpaceDE w:val="0"/>
+        <w:autoSpaceDN w:val="0"/>
+        <w:adjustRightInd w:val="0"/>
+        <w:spacing w:line="360" w:lineRule="auto"/>
+        <w:rPr>
+          <w:bCs/>
+          <w:szCs w:val="28"/>
+          <w:lang w:val="en-US"/>
+        </w:rPr>
+      </w:pPr>
+      <w:r>
+        <w:rPr>
+          <w:bCs/>
+          <w:szCs w:val="28"/>
+          <w:lang w:val="en-US"/>
+        </w:rPr>
+        <w:t>}</w:t>
+      </w:r>
+    </w:p>
+    <w:p>
+      <w:pPr>
+        <w:widowControl w:val="0"/>
+        <w:shd w:val="clear" w:color="auto" w:fill="FFFFFF"/>
+        <w:tabs>
+          <w:tab w:val="left" w:pos="9360"/>
+        </w:tabs>
+        <w:autoSpaceDE w:val="0"/>
+        <w:autoSpaceDN w:val="0"/>
+        <w:adjustRightInd w:val="0"/>
+        <w:spacing w:line="360" w:lineRule="auto"/>
+        <w:rPr>
+          <w:bCs/>
+          <w:szCs w:val="28"/>
+          <w:lang w:val="en-US"/>
+        </w:rPr>
+      </w:pPr>
+    </w:p>
+    <w:p>
+      <w:pPr>
+        <w:widowControl w:val="0"/>
+        <w:shd w:val="clear" w:color="auto" w:fill="FFFFFF"/>
+        <w:tabs>
+          <w:tab w:val="left" w:pos="9360"/>
+        </w:tabs>
+        <w:autoSpaceDE w:val="0"/>
+        <w:autoSpaceDN w:val="0"/>
+        <w:adjustRightInd w:val="0"/>
+        <w:spacing w:line="360" w:lineRule="auto"/>
+        <w:rPr>
+          <w:bCs/>
+          <w:szCs w:val="28"/>
+          <w:lang w:val="en-US"/>
+        </w:rPr>
+      </w:pPr>
+      <w:r>
+        <w:rPr>
+          <w:bCs/>
+          <w:szCs w:val="28"/>
+          <w:lang w:val="en-US"/>
+        </w:rPr>
+        <w:t>const unsigned int ARRSIZE = 10;</w:t>
+      </w:r>
+    </w:p>
+    <w:p>
+      <w:pPr>
+        <w:widowControl w:val="0"/>
+        <w:shd w:val="clear" w:color="auto" w:fill="FFFFFF"/>
+        <w:tabs>
+          <w:tab w:val="left" w:pos="9360"/>
+        </w:tabs>
+        <w:autoSpaceDE w:val="0"/>
+        <w:autoSpaceDN w:val="0"/>
+        <w:adjustRightInd w:val="0"/>
+        <w:spacing w:line="360" w:lineRule="auto"/>
+        <w:rPr>
+          <w:bCs/>
+          <w:szCs w:val="28"/>
+          <w:lang w:val="en-US"/>
+        </w:rPr>
+      </w:pPr>
+      <w:r>
+        <w:rPr>
+          <w:bCs/>
+          <w:szCs w:val="28"/>
+          <w:lang w:val="en-US"/>
+        </w:rPr>
+        <w:t>const int ABSLIMIT = 10;</w:t>
+      </w:r>
+    </w:p>
+    <w:p>
+      <w:pPr>
+        <w:widowControl w:val="0"/>
+        <w:shd w:val="clear" w:color="auto" w:fill="FFFFFF"/>
+        <w:tabs>
+          <w:tab w:val="left" w:pos="9360"/>
+        </w:tabs>
+        <w:autoSpaceDE w:val="0"/>
+        <w:autoSpaceDN w:val="0"/>
+        <w:adjustRightInd w:val="0"/>
+        <w:spacing w:line="360" w:lineRule="auto"/>
+        <w:rPr>
+          <w:bCs/>
+          <w:szCs w:val="28"/>
+          <w:lang w:val="en-US"/>
+        </w:rPr>
+      </w:pPr>
+    </w:p>
+    <w:p>
+      <w:pPr>
+        <w:widowControl w:val="0"/>
+        <w:shd w:val="clear" w:color="auto" w:fill="FFFFFF"/>
+        <w:tabs>
+          <w:tab w:val="left" w:pos="9360"/>
+        </w:tabs>
+        <w:autoSpaceDE w:val="0"/>
+        <w:autoSpaceDN w:val="0"/>
+        <w:adjustRightInd w:val="0"/>
+        <w:spacing w:line="360" w:lineRule="auto"/>
+        <w:rPr>
+          <w:bCs/>
+          <w:szCs w:val="28"/>
+          <w:lang w:val="en-US"/>
+        </w:rPr>
+      </w:pPr>
+      <w:r>
+        <w:rPr>
+          <w:bCs/>
+          <w:szCs w:val="28"/>
+          <w:lang w:val="en-US"/>
+        </w:rPr>
+        <w:t xml:space="preserve">int </w:t>
+      </w:r>
+      <w:proofErr w:type="gramStart"/>
+      <w:r>
+        <w:rPr>
+          <w:bCs/>
+          <w:szCs w:val="28"/>
+          <w:lang w:val="en-US"/>
+        </w:rPr>
+        <w:t>ary[</w:t>
+      </w:r>
+      <w:proofErr w:type="gramEnd"/>
+      <w:r>
+        <w:rPr>
+          <w:bCs/>
+          <w:szCs w:val="28"/>
+          <w:lang w:val="en-US"/>
+        </w:rPr>
+        <w:t>ARRSIZE];</w:t>
+      </w:r>
+    </w:p>
+    <w:p>
+      <w:pPr>
+        <w:widowControl w:val="0"/>
+        <w:shd w:val="clear" w:color="auto" w:fill="FFFFFF"/>
+        <w:tabs>
+          <w:tab w:val="left" w:pos="9360"/>
+        </w:tabs>
+        <w:autoSpaceDE w:val="0"/>
+        <w:autoSpaceDN w:val="0"/>
+        <w:adjustRightInd w:val="0"/>
+        <w:spacing w:line="360" w:lineRule="auto"/>
+        <w:rPr>
+          <w:bCs/>
+          <w:szCs w:val="28"/>
+          <w:lang w:val="en-US"/>
+        </w:rPr>
+      </w:pPr>
+    </w:p>
+    <w:p>
+      <w:pPr>
+        <w:widowControl w:val="0"/>
+        <w:shd w:val="clear" w:color="auto" w:fill="FFFFFF"/>
+        <w:tabs>
+          <w:tab w:val="left" w:pos="9360"/>
+        </w:tabs>
+        <w:autoSpaceDE w:val="0"/>
+        <w:autoSpaceDN w:val="0"/>
+        <w:adjustRightInd w:val="0"/>
+        <w:spacing w:line="360" w:lineRule="auto"/>
+        <w:rPr>
+          <w:bCs/>
+          <w:szCs w:val="28"/>
+          <w:lang w:val="en-US"/>
+        </w:rPr>
+      </w:pPr>
+      <w:r>
+        <w:rPr>
+          <w:bCs/>
+          <w:szCs w:val="28"/>
+          <w:lang w:val="en-US"/>
+        </w:rPr>
+        <w:t>int main(void)</w:t>
+      </w:r>
+    </w:p>
+    <w:p>
+      <w:pPr>
+        <w:widowControl w:val="0"/>
+        <w:shd w:val="clear" w:color="auto" w:fill="FFFFFF"/>
+        <w:tabs>
+          <w:tab w:val="left" w:pos="9360"/>
+        </w:tabs>
+        <w:autoSpaceDE w:val="0"/>
+        <w:autoSpaceDN w:val="0"/>
+        <w:adjustRightInd w:val="0"/>
+        <w:spacing w:line="360" w:lineRule="auto"/>
+        <w:rPr>
+          <w:bCs/>
+          <w:szCs w:val="28"/>
+          <w:lang w:val="en-US"/>
+        </w:rPr>
+      </w:pPr>
+      <w:r>
+        <w:rPr>
+          <w:bCs/>
+          <w:szCs w:val="28"/>
+          <w:lang w:val="en-US"/>
+        </w:rPr>
+        <w:t>{</w:t>
+      </w:r>
+    </w:p>
+    <w:p>
+      <w:pPr>
+        <w:widowControl w:val="0"/>
+        <w:shd w:val="clear" w:color="auto" w:fill="FFFFFF"/>
+        <w:tabs>
+          <w:tab w:val="left" w:pos="9360"/>
+        </w:tabs>
+        <w:autoSpaceDE w:val="0"/>
+        <w:autoSpaceDN w:val="0"/>
+        <w:adjustRightInd w:val="0"/>
+        <w:spacing w:line="360" w:lineRule="auto"/>
+        <w:rPr>
+          <w:bCs/>
+          <w:szCs w:val="28"/>
+          <w:lang w:val="en-US"/>
+        </w:rPr>
+      </w:pPr>
+      <w:r>
+        <w:rPr>
+          <w:bCs/>
+          <w:szCs w:val="28"/>
+          <w:lang w:val="en-US"/>
+        </w:rPr>
+        <w:t xml:space="preserve">    int a;</w:t>
+      </w:r>
+    </w:p>
+    <w:p>
+      <w:pPr>
+        <w:widowControl w:val="0"/>
+        <w:shd w:val="clear" w:color="auto" w:fill="FFFFFF"/>
+        <w:tabs>
+          <w:tab w:val="left" w:pos="9360"/>
+        </w:tabs>
+        <w:autoSpaceDE w:val="0"/>
+        <w:autoSpaceDN w:val="0"/>
+        <w:adjustRightInd w:val="0"/>
+        <w:spacing w:line="360" w:lineRule="auto"/>
+        <w:rPr>
+          <w:bCs/>
+          <w:szCs w:val="28"/>
+          <w:lang w:val="en-US"/>
+        </w:rPr>
+      </w:pPr>
+      <w:r>
+        <w:rPr>
+          <w:bCs/>
+          <w:szCs w:val="28"/>
+          <w:lang w:val="en-US"/>
+        </w:rPr>
+        <w:t xml:space="preserve">    cout &lt;&lt; "Enter 1(int) if be test this" &lt;&lt; endl;</w:t>
+      </w:r>
+    </w:p>
+    <w:p>
+      <w:pPr>
+        <w:widowControl w:val="0"/>
+        <w:shd w:val="clear" w:color="auto" w:fill="FFFFFF"/>
+        <w:tabs>
+          <w:tab w:val="left" w:pos="9360"/>
+        </w:tabs>
+        <w:autoSpaceDE w:val="0"/>
+        <w:autoSpaceDN w:val="0"/>
+        <w:adjustRightInd w:val="0"/>
+        <w:spacing w:line="360" w:lineRule="auto"/>
+        <w:rPr>
+          <w:bCs/>
+          <w:szCs w:val="28"/>
+          <w:lang w:val="en-US"/>
+        </w:rPr>
+      </w:pPr>
+      <w:r>
+        <w:rPr>
+          <w:bCs/>
+          <w:szCs w:val="28"/>
+          <w:lang w:val="en-US"/>
+        </w:rPr>
+        <w:t xml:space="preserve">    cin &gt;&gt; a;</w:t>
+      </w:r>
+    </w:p>
+    <w:p>
+      <w:pPr>
+        <w:widowControl w:val="0"/>
+        <w:shd w:val="clear" w:color="auto" w:fill="FFFFFF"/>
+        <w:tabs>
+          <w:tab w:val="left" w:pos="9360"/>
+        </w:tabs>
+        <w:autoSpaceDE w:val="0"/>
+        <w:autoSpaceDN w:val="0"/>
+        <w:adjustRightInd w:val="0"/>
+        <w:spacing w:line="360" w:lineRule="auto"/>
+        <w:rPr>
+          <w:bCs/>
+          <w:szCs w:val="28"/>
+          <w:lang w:val="en-US"/>
+        </w:rPr>
+      </w:pPr>
+    </w:p>
+    <w:p>
+      <w:pPr>
+        <w:widowControl w:val="0"/>
+        <w:shd w:val="clear" w:color="auto" w:fill="FFFFFF"/>
+        <w:tabs>
+          <w:tab w:val="left" w:pos="9360"/>
+        </w:tabs>
+        <w:autoSpaceDE w:val="0"/>
+        <w:autoSpaceDN w:val="0"/>
+        <w:adjustRightInd w:val="0"/>
+        <w:spacing w:line="360" w:lineRule="auto"/>
+        <w:rPr>
+          <w:bCs/>
+          <w:szCs w:val="28"/>
+          <w:lang w:val="en-US"/>
+        </w:rPr>
+      </w:pPr>
+      <w:r>
+        <w:rPr>
+          <w:bCs/>
+          <w:szCs w:val="28"/>
+          <w:lang w:val="en-US"/>
+        </w:rPr>
+        <w:t xml:space="preserve">    </w:t>
+      </w:r>
+      <w:proofErr w:type="gramStart"/>
+      <w:r>
+        <w:rPr>
+          <w:bCs/>
+          <w:szCs w:val="28"/>
+          <w:lang w:val="en-US"/>
+        </w:rPr>
+        <w:t>srand(</w:t>
+      </w:r>
+      <w:proofErr w:type="gramEnd"/>
+      <w:r>
+        <w:rPr>
+          <w:bCs/>
+          <w:szCs w:val="28"/>
+          <w:lang w:val="en-US"/>
+        </w:rPr>
+        <w:t>static_cast&lt;unsigned int&gt;(time(NULL)));</w:t>
+      </w:r>
+    </w:p>
+    <w:p>
+      <w:pPr>
+        <w:widowControl w:val="0"/>
+        <w:shd w:val="clear" w:color="auto" w:fill="FFFFFF"/>
+        <w:tabs>
+          <w:tab w:val="left" w:pos="9360"/>
+        </w:tabs>
+        <w:autoSpaceDE w:val="0"/>
+        <w:autoSpaceDN w:val="0"/>
+        <w:adjustRightInd w:val="0"/>
+        <w:spacing w:line="360" w:lineRule="auto"/>
+        <w:rPr>
+          <w:bCs/>
+          <w:szCs w:val="28"/>
+          <w:lang w:val="en-US"/>
+        </w:rPr>
+      </w:pPr>
+    </w:p>
+    <w:p>
+      <w:pPr>
+        <w:widowControl w:val="0"/>
+        <w:shd w:val="clear" w:color="auto" w:fill="FFFFFF"/>
+        <w:tabs>
+          <w:tab w:val="left" w:pos="9360"/>
+        </w:tabs>
+        <w:autoSpaceDE w:val="0"/>
+        <w:autoSpaceDN w:val="0"/>
+        <w:adjustRightInd w:val="0"/>
+        <w:spacing w:line="360" w:lineRule="auto"/>
+        <w:rPr>
+          <w:bCs/>
+          <w:szCs w:val="28"/>
+        </w:rPr>
+      </w:pPr>
+      <w:r>
+        <w:rPr>
+          <w:bCs/>
+          <w:szCs w:val="28"/>
+          <w:lang w:val="en-US"/>
+        </w:rPr>
+        <w:t xml:space="preserve">    </w:t>
+      </w:r>
+      <w:proofErr w:type="spellStart"/>
+      <w:r>
+        <w:rPr>
+          <w:bCs/>
+          <w:szCs w:val="28"/>
+        </w:rPr>
+        <w:t>if</w:t>
+      </w:r>
+      <w:proofErr w:type="spellEnd"/>
+      <w:r>
+        <w:rPr>
+          <w:bCs/>
+          <w:szCs w:val="28"/>
+        </w:rPr>
+        <w:t xml:space="preserve"> (a == 1)</w:t>
+      </w:r>
+    </w:p>
+    <w:p>
+      <w:pPr>
+        <w:widowControl w:val="0"/>
+        <w:shd w:val="clear" w:color="auto" w:fill="FFFFFF"/>
+        <w:tabs>
+          <w:tab w:val="left" w:pos="9360"/>
+        </w:tabs>
+        <w:autoSpaceDE w:val="0"/>
+        <w:autoSpaceDN w:val="0"/>
+        <w:adjustRightInd w:val="0"/>
+        <w:spacing w:line="360" w:lineRule="auto"/>
+        <w:rPr>
+          <w:bCs/>
+          <w:szCs w:val="28"/>
+        </w:rPr>
+      </w:pPr>
+      <w:r>
+        <w:rPr>
+          <w:bCs/>
+          <w:szCs w:val="28"/>
+        </w:rPr>
+        <w:t xml:space="preserve">    {</w:t>
+      </w:r>
+    </w:p>
+    <w:p>
+      <w:pPr>
+        <w:widowControl w:val="0"/>
+        <w:shd w:val="clear" w:color="auto" w:fill="FFFFFF"/>
+        <w:tabs>
+          <w:tab w:val="left" w:pos="9360"/>
+        </w:tabs>
+        <w:autoSpaceDE w:val="0"/>
+        <w:autoSpaceDN w:val="0"/>
+        <w:adjustRightInd w:val="0"/>
+        <w:spacing w:line="360" w:lineRule="auto"/>
+        <w:rPr>
+          <w:bCs/>
+          <w:szCs w:val="28"/>
+        </w:rPr>
+      </w:pPr>
+      <w:r>
+        <w:rPr>
+          <w:bCs/>
+          <w:szCs w:val="28"/>
+        </w:rPr>
+        <w:t xml:space="preserve">        // заполнение массива тестовыми значениями;</w:t>
+      </w:r>
+    </w:p>
+    <w:p>
+      <w:pPr>
+        <w:widowControl w:val="0"/>
+        <w:shd w:val="clear" w:color="auto" w:fill="FFFFFF"/>
+        <w:tabs>
+          <w:tab w:val="left" w:pos="9360"/>
+        </w:tabs>
+        <w:autoSpaceDE w:val="0"/>
+        <w:autoSpaceDN w:val="0"/>
+        <w:adjustRightInd w:val="0"/>
+        <w:spacing w:line="360" w:lineRule="auto"/>
+        <w:rPr>
+          <w:bCs/>
+          <w:szCs w:val="28"/>
+          <w:lang w:val="en-US"/>
+        </w:rPr>
+      </w:pPr>
+      <w:r>
+        <w:rPr>
+          <w:bCs/>
+          <w:szCs w:val="28"/>
+        </w:rPr>
+        <w:t xml:space="preserve">        </w:t>
+      </w:r>
+      <w:r>
+        <w:rPr>
+          <w:bCs/>
+          <w:szCs w:val="28"/>
+          <w:lang w:val="en-US"/>
+        </w:rPr>
+        <w:t>ary[0] = 54;</w:t>
+      </w:r>
+    </w:p>
+    <w:p>
+      <w:pPr>
+        <w:widowControl w:val="0"/>
+        <w:shd w:val="clear" w:color="auto" w:fill="FFFFFF"/>
+        <w:tabs>
+          <w:tab w:val="left" w:pos="9360"/>
+        </w:tabs>
+        <w:autoSpaceDE w:val="0"/>
+        <w:autoSpaceDN w:val="0"/>
+        <w:adjustRightInd w:val="0"/>
+        <w:spacing w:line="360" w:lineRule="auto"/>
+        <w:rPr>
+          <w:bCs/>
+          <w:szCs w:val="28"/>
+          <w:lang w:val="en-US"/>
+        </w:rPr>
+      </w:pPr>
+      <w:r>
+        <w:rPr>
+          <w:bCs/>
+          <w:szCs w:val="28"/>
+          <w:lang w:val="en-US"/>
+        </w:rPr>
+        <w:t xml:space="preserve">        ary[1] = 53;</w:t>
+      </w:r>
+    </w:p>
+    <w:p>
+      <w:pPr>
+        <w:widowControl w:val="0"/>
+        <w:shd w:val="clear" w:color="auto" w:fill="FFFFFF"/>
+        <w:tabs>
+          <w:tab w:val="left" w:pos="9360"/>
+        </w:tabs>
+        <w:autoSpaceDE w:val="0"/>
+        <w:autoSpaceDN w:val="0"/>
+        <w:adjustRightInd w:val="0"/>
+        <w:spacing w:line="360" w:lineRule="auto"/>
+        <w:rPr>
+          <w:bCs/>
+          <w:szCs w:val="28"/>
+          <w:lang w:val="en-US"/>
+        </w:rPr>
+      </w:pPr>
+      <w:r>
+        <w:rPr>
+          <w:bCs/>
+          <w:szCs w:val="28"/>
+          <w:lang w:val="en-US"/>
+        </w:rPr>
+        <w:t xml:space="preserve">        ary[2] = 52;</w:t>
+      </w:r>
+    </w:p>
+    <w:p>
+      <w:pPr>
+        <w:widowControl w:val="0"/>
+        <w:shd w:val="clear" w:color="auto" w:fill="FFFFFF"/>
+        <w:tabs>
+          <w:tab w:val="left" w:pos="9360"/>
+        </w:tabs>
+        <w:autoSpaceDE w:val="0"/>
+        <w:autoSpaceDN w:val="0"/>
+        <w:adjustRightInd w:val="0"/>
+        <w:spacing w:line="360" w:lineRule="auto"/>
+        <w:rPr>
+          <w:bCs/>
+          <w:szCs w:val="28"/>
+          <w:lang w:val="en-US"/>
+        </w:rPr>
+      </w:pPr>
+      <w:r>
+        <w:rPr>
+          <w:bCs/>
+          <w:szCs w:val="28"/>
+          <w:lang w:val="en-US"/>
+        </w:rPr>
+        <w:t xml:space="preserve">        ary[3] = 51;</w:t>
+      </w:r>
+    </w:p>
+    <w:p>
+      <w:pPr>
+        <w:widowControl w:val="0"/>
+        <w:shd w:val="clear" w:color="auto" w:fill="FFFFFF"/>
+        <w:tabs>
+          <w:tab w:val="left" w:pos="9360"/>
+        </w:tabs>
+        <w:autoSpaceDE w:val="0"/>
+        <w:autoSpaceDN w:val="0"/>
+        <w:adjustRightInd w:val="0"/>
+        <w:spacing w:line="360" w:lineRule="auto"/>
+        <w:rPr>
+          <w:bCs/>
+          <w:szCs w:val="28"/>
+          <w:lang w:val="en-US"/>
+        </w:rPr>
+      </w:pPr>
+      <w:r>
+        <w:rPr>
+          <w:bCs/>
+          <w:szCs w:val="28"/>
+          <w:lang w:val="en-US"/>
+        </w:rPr>
+        <w:t xml:space="preserve">        ary[4] = 50;</w:t>
+      </w:r>
+    </w:p>
+    <w:p>
+      <w:pPr>
+        <w:widowControl w:val="0"/>
+        <w:shd w:val="clear" w:color="auto" w:fill="FFFFFF"/>
+        <w:tabs>
+          <w:tab w:val="left" w:pos="9360"/>
+        </w:tabs>
+        <w:autoSpaceDE w:val="0"/>
+        <w:autoSpaceDN w:val="0"/>
+        <w:adjustRightInd w:val="0"/>
+        <w:spacing w:line="360" w:lineRule="auto"/>
+        <w:rPr>
+          <w:bCs/>
+          <w:szCs w:val="28"/>
+          <w:lang w:val="en-US"/>
+        </w:rPr>
+      </w:pPr>
+      <w:r>
+        <w:rPr>
+          <w:bCs/>
+          <w:szCs w:val="28"/>
+          <w:lang w:val="en-US"/>
+        </w:rPr>
+        <w:t xml:space="preserve">        ary[5] = -7;</w:t>
+      </w:r>
+    </w:p>
+    <w:p>
+      <w:pPr>
+        <w:widowControl w:val="0"/>
+        <w:shd w:val="clear" w:color="auto" w:fill="FFFFFF"/>
+        <w:tabs>
+          <w:tab w:val="left" w:pos="9360"/>
+        </w:tabs>
+        <w:autoSpaceDE w:val="0"/>
+        <w:autoSpaceDN w:val="0"/>
+        <w:adjustRightInd w:val="0"/>
+        <w:spacing w:line="360" w:lineRule="auto"/>
+        <w:rPr>
+          <w:bCs/>
+          <w:szCs w:val="28"/>
+          <w:lang w:val="en-US"/>
+        </w:rPr>
+      </w:pPr>
+      <w:r>
+        <w:rPr>
+          <w:bCs/>
+          <w:szCs w:val="28"/>
+          <w:lang w:val="en-US"/>
+        </w:rPr>
+        <w:t xml:space="preserve">        ary[6] = 6;</w:t>
+      </w:r>
+    </w:p>
+    <w:p>
+      <w:pPr>
+        <w:widowControl w:val="0"/>
+        <w:shd w:val="clear" w:color="auto" w:fill="FFFFFF"/>
+        <w:tabs>
+          <w:tab w:val="left" w:pos="9360"/>
+        </w:tabs>
+        <w:autoSpaceDE w:val="0"/>
+        <w:autoSpaceDN w:val="0"/>
+        <w:adjustRightInd w:val="0"/>
+        <w:spacing w:line="360" w:lineRule="auto"/>
+        <w:rPr>
+          <w:bCs/>
+          <w:szCs w:val="28"/>
+          <w:lang w:val="en-US"/>
+        </w:rPr>
+      </w:pPr>
+      <w:r>
+        <w:rPr>
+          <w:bCs/>
+          <w:szCs w:val="28"/>
+          <w:lang w:val="en-US"/>
+        </w:rPr>
+        <w:t xml:space="preserve">        ary[7] = 5;</w:t>
+      </w:r>
+    </w:p>
+    <w:p>
+      <w:pPr>
+        <w:widowControl w:val="0"/>
+        <w:shd w:val="clear" w:color="auto" w:fill="FFFFFF"/>
+        <w:tabs>
+          <w:tab w:val="left" w:pos="9360"/>
+        </w:tabs>
+        <w:autoSpaceDE w:val="0"/>
+        <w:autoSpaceDN w:val="0"/>
+        <w:adjustRightInd w:val="0"/>
+        <w:spacing w:line="360" w:lineRule="auto"/>
+        <w:rPr>
+          <w:bCs/>
+          <w:szCs w:val="28"/>
+          <w:lang w:val="en-US"/>
+        </w:rPr>
+      </w:pPr>
+      <w:r>
+        <w:rPr>
+          <w:bCs/>
+          <w:szCs w:val="28"/>
+          <w:lang w:val="en-US"/>
+        </w:rPr>
+        <w:t xml:space="preserve">        ary[8] = -2;</w:t>
+      </w:r>
+    </w:p>
+    <w:p>
+      <w:pPr>
+        <w:widowControl w:val="0"/>
+        <w:shd w:val="clear" w:color="auto" w:fill="FFFFFF"/>
+        <w:tabs>
+          <w:tab w:val="left" w:pos="9360"/>
+        </w:tabs>
+        <w:autoSpaceDE w:val="0"/>
+        <w:autoSpaceDN w:val="0"/>
+        <w:adjustRightInd w:val="0"/>
+        <w:spacing w:line="360" w:lineRule="auto"/>
+        <w:rPr>
+          <w:bCs/>
+          <w:szCs w:val="28"/>
+          <w:lang w:val="en-US"/>
+        </w:rPr>
+      </w:pPr>
+      <w:r>
+        <w:rPr>
+          <w:bCs/>
+          <w:szCs w:val="28"/>
+          <w:lang w:val="en-US"/>
+        </w:rPr>
+        <w:t xml:space="preserve">        ary[9] = 1;</w:t>
+      </w:r>
+    </w:p>
+    <w:p>
+      <w:pPr>
+        <w:widowControl w:val="0"/>
+        <w:shd w:val="clear" w:color="auto" w:fill="FFFFFF"/>
+        <w:tabs>
+          <w:tab w:val="left" w:pos="9360"/>
+        </w:tabs>
+        <w:autoSpaceDE w:val="0"/>
+        <w:autoSpaceDN w:val="0"/>
+        <w:adjustRightInd w:val="0"/>
+        <w:spacing w:line="360" w:lineRule="auto"/>
+        <w:rPr>
+          <w:bCs/>
+          <w:szCs w:val="28"/>
+        </w:rPr>
+      </w:pPr>
+      <w:r>
+        <w:rPr>
+          <w:bCs/>
+          <w:szCs w:val="28"/>
+          <w:lang w:val="en-US"/>
+        </w:rPr>
+        <w:t xml:space="preserve">    </w:t>
+      </w:r>
+      <w:r>
+        <w:rPr>
+          <w:bCs/>
+          <w:szCs w:val="28"/>
+        </w:rPr>
+        <w:t>}</w:t>
+      </w:r>
+    </w:p>
+    <w:p>
+      <w:pPr>
+        <w:widowControl w:val="0"/>
+        <w:shd w:val="clear" w:color="auto" w:fill="FFFFFF"/>
+        <w:tabs>
+          <w:tab w:val="left" w:pos="9360"/>
+        </w:tabs>
+        <w:autoSpaceDE w:val="0"/>
+        <w:autoSpaceDN w:val="0"/>
+        <w:adjustRightInd w:val="0"/>
+        <w:spacing w:line="360" w:lineRule="auto"/>
+        <w:rPr>
+          <w:bCs/>
+          <w:szCs w:val="28"/>
+        </w:rPr>
+      </w:pPr>
+      <w:r>
+        <w:rPr>
+          <w:bCs/>
+          <w:szCs w:val="28"/>
+        </w:rPr>
+        <w:t xml:space="preserve">    </w:t>
+      </w:r>
+      <w:proofErr w:type="spellStart"/>
+      <w:r>
+        <w:rPr>
+          <w:bCs/>
+          <w:szCs w:val="28"/>
+        </w:rPr>
+        <w:t>else</w:t>
+      </w:r>
+      <w:proofErr w:type="spellEnd"/>
+    </w:p>
+    <w:p>
+      <w:pPr>
+        <w:widowControl w:val="0"/>
+        <w:shd w:val="clear" w:color="auto" w:fill="FFFFFF"/>
+        <w:tabs>
+          <w:tab w:val="left" w:pos="9360"/>
+        </w:tabs>
+        <w:autoSpaceDE w:val="0"/>
+        <w:autoSpaceDN w:val="0"/>
+        <w:adjustRightInd w:val="0"/>
+        <w:spacing w:line="360" w:lineRule="auto"/>
+        <w:rPr>
+          <w:bCs/>
+          <w:szCs w:val="28"/>
+        </w:rPr>
+      </w:pPr>
+    </w:p>
+    <w:p>
+      <w:pPr>
+        <w:widowControl w:val="0"/>
+        <w:shd w:val="clear" w:color="auto" w:fill="FFFFFF"/>
+        <w:tabs>
+          <w:tab w:val="left" w:pos="9360"/>
+        </w:tabs>
+        <w:autoSpaceDE w:val="0"/>
+        <w:autoSpaceDN w:val="0"/>
+        <w:adjustRightInd w:val="0"/>
+        <w:spacing w:line="360" w:lineRule="auto"/>
+        <w:rPr>
+          <w:bCs/>
+          <w:szCs w:val="28"/>
+        </w:rPr>
+      </w:pPr>
+      <w:r>
+        <w:rPr>
+          <w:bCs/>
+          <w:szCs w:val="28"/>
+        </w:rPr>
+        <w:t xml:space="preserve">    {</w:t>
+      </w:r>
+    </w:p>
+    <w:p>
+      <w:pPr>
+        <w:widowControl w:val="0"/>
+        <w:shd w:val="clear" w:color="auto" w:fill="FFFFFF"/>
+        <w:tabs>
+          <w:tab w:val="left" w:pos="9360"/>
+        </w:tabs>
+        <w:autoSpaceDE w:val="0"/>
+        <w:autoSpaceDN w:val="0"/>
+        <w:adjustRightInd w:val="0"/>
+        <w:spacing w:line="360" w:lineRule="auto"/>
+        <w:rPr>
+          <w:bCs/>
+          <w:szCs w:val="28"/>
+        </w:rPr>
+      </w:pPr>
+      <w:r>
+        <w:rPr>
+          <w:bCs/>
+          <w:szCs w:val="28"/>
+        </w:rPr>
+        <w:t xml:space="preserve">        // инициализация массива случайными значениями из диапазона -</w:t>
+      </w:r>
+      <w:proofErr w:type="gramStart"/>
+      <w:r>
+        <w:rPr>
+          <w:bCs/>
+          <w:szCs w:val="28"/>
+        </w:rPr>
+        <w:t>ABSLIMIT..</w:t>
+      </w:r>
+      <w:proofErr w:type="gramEnd"/>
+      <w:r>
+        <w:rPr>
+          <w:bCs/>
+          <w:szCs w:val="28"/>
+        </w:rPr>
+        <w:t>ABSLIMIT</w:t>
+      </w:r>
+    </w:p>
+    <w:p>
+      <w:pPr>
+        <w:widowControl w:val="0"/>
+        <w:shd w:val="clear" w:color="auto" w:fill="FFFFFF"/>
+        <w:tabs>
+          <w:tab w:val="left" w:pos="9360"/>
+        </w:tabs>
+        <w:autoSpaceDE w:val="0"/>
+        <w:autoSpaceDN w:val="0"/>
+        <w:adjustRightInd w:val="0"/>
+        <w:spacing w:line="360" w:lineRule="auto"/>
+        <w:rPr>
+          <w:bCs/>
+          <w:szCs w:val="28"/>
+          <w:lang w:val="en-US"/>
+        </w:rPr>
+      </w:pPr>
+      <w:r>
+        <w:rPr>
+          <w:bCs/>
+          <w:szCs w:val="28"/>
+        </w:rPr>
+        <w:t xml:space="preserve">        </w:t>
+      </w:r>
+      <w:r>
+        <w:rPr>
+          <w:bCs/>
+          <w:szCs w:val="28"/>
+          <w:lang w:val="en-US"/>
+        </w:rPr>
+        <w:t>for (unsigned int i = 0; i &lt; ARRSIZE; i++)</w:t>
+      </w:r>
+    </w:p>
+    <w:p>
+      <w:pPr>
+        <w:widowControl w:val="0"/>
+        <w:shd w:val="clear" w:color="auto" w:fill="FFFFFF"/>
+        <w:tabs>
+          <w:tab w:val="left" w:pos="9360"/>
+        </w:tabs>
+        <w:autoSpaceDE w:val="0"/>
+        <w:autoSpaceDN w:val="0"/>
+        <w:adjustRightInd w:val="0"/>
+        <w:spacing w:line="360" w:lineRule="auto"/>
+        <w:rPr>
+          <w:bCs/>
+          <w:szCs w:val="28"/>
+          <w:lang w:val="en-US"/>
+        </w:rPr>
+      </w:pPr>
+      <w:r>
+        <w:rPr>
+          <w:bCs/>
+          <w:szCs w:val="28"/>
+          <w:lang w:val="en-US"/>
+        </w:rPr>
+        <w:t xml:space="preserve">        {</w:t>
+      </w:r>
+    </w:p>
+    <w:p>
+      <w:pPr>
+        <w:widowControl w:val="0"/>
+        <w:shd w:val="clear" w:color="auto" w:fill="FFFFFF"/>
+        <w:tabs>
+          <w:tab w:val="left" w:pos="9360"/>
+        </w:tabs>
+        <w:autoSpaceDE w:val="0"/>
+        <w:autoSpaceDN w:val="0"/>
+        <w:adjustRightInd w:val="0"/>
+        <w:spacing w:line="360" w:lineRule="auto"/>
+        <w:rPr>
+          <w:bCs/>
+          <w:szCs w:val="28"/>
+          <w:lang w:val="en-US"/>
+        </w:rPr>
+      </w:pPr>
+      <w:r>
+        <w:rPr>
+          <w:bCs/>
+          <w:szCs w:val="28"/>
+          <w:lang w:val="en-US"/>
+        </w:rPr>
+        <w:t xml:space="preserve">            ary[i] = rrand(-ABSLIMIT, ABSLIMIT);</w:t>
+      </w:r>
+    </w:p>
+    <w:p>
+      <w:pPr>
+        <w:widowControl w:val="0"/>
+        <w:shd w:val="clear" w:color="auto" w:fill="FFFFFF"/>
+        <w:tabs>
+          <w:tab w:val="left" w:pos="9360"/>
+        </w:tabs>
+        <w:autoSpaceDE w:val="0"/>
+        <w:autoSpaceDN w:val="0"/>
+        <w:adjustRightInd w:val="0"/>
+        <w:spacing w:line="360" w:lineRule="auto"/>
+        <w:rPr>
+          <w:bCs/>
+          <w:szCs w:val="28"/>
+          <w:lang w:val="en-US"/>
+        </w:rPr>
+      </w:pPr>
+      <w:r>
+        <w:rPr>
+          <w:bCs/>
+          <w:szCs w:val="28"/>
+          <w:lang w:val="en-US"/>
+        </w:rPr>
+        <w:t xml:space="preserve">            cout &lt;&lt; "ary[i] = " &lt;&lt; ary[i] &lt;&lt; endl;</w:t>
+      </w:r>
+    </w:p>
+    <w:p>
+      <w:pPr>
+        <w:widowControl w:val="0"/>
+        <w:shd w:val="clear" w:color="auto" w:fill="FFFFFF"/>
+        <w:tabs>
+          <w:tab w:val="left" w:pos="9360"/>
+        </w:tabs>
+        <w:autoSpaceDE w:val="0"/>
+        <w:autoSpaceDN w:val="0"/>
+        <w:adjustRightInd w:val="0"/>
+        <w:spacing w:line="360" w:lineRule="auto"/>
+        <w:rPr>
+          <w:bCs/>
+          <w:szCs w:val="28"/>
+          <w:lang w:val="en-US"/>
+        </w:rPr>
+      </w:pPr>
+      <w:r>
+        <w:rPr>
+          <w:bCs/>
+          <w:szCs w:val="28"/>
+          <w:lang w:val="en-US"/>
+        </w:rPr>
+        <w:t xml:space="preserve">        }</w:t>
+      </w:r>
+    </w:p>
+    <w:p>
+      <w:pPr>
+        <w:widowControl w:val="0"/>
+        <w:shd w:val="clear" w:color="auto" w:fill="FFFFFF"/>
+        <w:tabs>
+          <w:tab w:val="left" w:pos="9360"/>
+        </w:tabs>
+        <w:autoSpaceDE w:val="0"/>
+        <w:autoSpaceDN w:val="0"/>
+        <w:adjustRightInd w:val="0"/>
+        <w:spacing w:line="360" w:lineRule="auto"/>
+        <w:rPr>
+          <w:bCs/>
+          <w:szCs w:val="28"/>
+          <w:lang w:val="en-US"/>
+        </w:rPr>
+      </w:pPr>
+      <w:r>
+        <w:rPr>
+          <w:bCs/>
+          <w:szCs w:val="28"/>
+          <w:lang w:val="en-US"/>
+        </w:rPr>
+        <w:t xml:space="preserve">    }</w:t>
+      </w:r>
+    </w:p>
+    <w:p>
+      <w:pPr>
+        <w:widowControl w:val="0"/>
+        <w:shd w:val="clear" w:color="auto" w:fill="FFFFFF"/>
+        <w:tabs>
+          <w:tab w:val="left" w:pos="9360"/>
+        </w:tabs>
+        <w:autoSpaceDE w:val="0"/>
+        <w:autoSpaceDN w:val="0"/>
+        <w:adjustRightInd w:val="0"/>
+        <w:spacing w:line="360" w:lineRule="auto"/>
+        <w:rPr>
+          <w:bCs/>
+          <w:szCs w:val="28"/>
+          <w:lang w:val="en-US"/>
+        </w:rPr>
+      </w:pPr>
+    </w:p>
+    <w:p>
+      <w:pPr>
+        <w:widowControl w:val="0"/>
+        <w:shd w:val="clear" w:color="auto" w:fill="FFFFFF"/>
+        <w:tabs>
+          <w:tab w:val="left" w:pos="9360"/>
+        </w:tabs>
+        <w:autoSpaceDE w:val="0"/>
+        <w:autoSpaceDN w:val="0"/>
+        <w:adjustRightInd w:val="0"/>
+        <w:spacing w:line="360" w:lineRule="auto"/>
+        <w:rPr>
+          <w:bCs/>
+          <w:szCs w:val="28"/>
+          <w:lang w:val="en-US"/>
+        </w:rPr>
+      </w:pPr>
+      <w:r>
+        <w:rPr>
+          <w:bCs/>
+          <w:szCs w:val="28"/>
+          <w:lang w:val="en-US"/>
+        </w:rPr>
+        <w:t xml:space="preserve">    int ary_squaring[ARRSIZE];</w:t>
+      </w:r>
+    </w:p>
+    <w:p>
+      <w:pPr>
+        <w:widowControl w:val="0"/>
+        <w:shd w:val="clear" w:color="auto" w:fill="FFFFFF"/>
+        <w:tabs>
+          <w:tab w:val="left" w:pos="9360"/>
+        </w:tabs>
+        <w:autoSpaceDE w:val="0"/>
+        <w:autoSpaceDN w:val="0"/>
+        <w:adjustRightInd w:val="0"/>
+        <w:spacing w:line="360" w:lineRule="auto"/>
+        <w:rPr>
+          <w:bCs/>
+          <w:szCs w:val="28"/>
+          <w:lang w:val="en-US"/>
+        </w:rPr>
+      </w:pPr>
+    </w:p>
+    <w:p>
+      <w:pPr>
+        <w:widowControl w:val="0"/>
+        <w:shd w:val="clear" w:color="auto" w:fill="FFFFFF"/>
+        <w:tabs>
+          <w:tab w:val="left" w:pos="9360"/>
+        </w:tabs>
+        <w:autoSpaceDE w:val="0"/>
+        <w:autoSpaceDN w:val="0"/>
+        <w:adjustRightInd w:val="0"/>
+        <w:spacing w:line="360" w:lineRule="auto"/>
+        <w:rPr>
+          <w:bCs/>
+          <w:szCs w:val="28"/>
+          <w:lang w:val="en-US"/>
+        </w:rPr>
+      </w:pPr>
+      <w:r>
+        <w:rPr>
+          <w:bCs/>
+          <w:szCs w:val="28"/>
+          <w:lang w:val="en-US"/>
+        </w:rPr>
+        <w:t xml:space="preserve">    for (unsigned int i = 0; i &lt; ARRSIZE; i++)</w:t>
+      </w:r>
+    </w:p>
+    <w:p>
+      <w:pPr>
+        <w:widowControl w:val="0"/>
+        <w:shd w:val="clear" w:color="auto" w:fill="FFFFFF"/>
+        <w:tabs>
+          <w:tab w:val="left" w:pos="9360"/>
+        </w:tabs>
+        <w:autoSpaceDE w:val="0"/>
+        <w:autoSpaceDN w:val="0"/>
+        <w:adjustRightInd w:val="0"/>
+        <w:spacing w:line="360" w:lineRule="auto"/>
+        <w:rPr>
+          <w:bCs/>
+          <w:szCs w:val="28"/>
+          <w:lang w:val="en-US"/>
+        </w:rPr>
+      </w:pPr>
+      <w:r>
+        <w:rPr>
+          <w:bCs/>
+          <w:szCs w:val="28"/>
+          <w:lang w:val="en-US"/>
+        </w:rPr>
+        <w:t xml:space="preserve">    {</w:t>
+      </w:r>
+    </w:p>
+    <w:p>
+      <w:pPr>
+        <w:widowControl w:val="0"/>
+        <w:shd w:val="clear" w:color="auto" w:fill="FFFFFF"/>
+        <w:tabs>
+          <w:tab w:val="left" w:pos="9360"/>
+        </w:tabs>
+        <w:autoSpaceDE w:val="0"/>
+        <w:autoSpaceDN w:val="0"/>
+        <w:adjustRightInd w:val="0"/>
+        <w:spacing w:line="360" w:lineRule="auto"/>
+        <w:rPr>
+          <w:bCs/>
+          <w:szCs w:val="28"/>
+          <w:lang w:val="en-US"/>
+        </w:rPr>
+      </w:pPr>
+      <w:r>
+        <w:rPr>
+          <w:bCs/>
+          <w:szCs w:val="28"/>
+          <w:lang w:val="en-US"/>
+        </w:rPr>
+        <w:t xml:space="preserve">        if (ary[i] &lt; 0)</w:t>
+      </w:r>
+    </w:p>
+    <w:p>
+      <w:pPr>
+        <w:widowControl w:val="0"/>
+        <w:shd w:val="clear" w:color="auto" w:fill="FFFFFF"/>
+        <w:tabs>
+          <w:tab w:val="left" w:pos="9360"/>
+        </w:tabs>
+        <w:autoSpaceDE w:val="0"/>
+        <w:autoSpaceDN w:val="0"/>
+        <w:adjustRightInd w:val="0"/>
+        <w:spacing w:line="360" w:lineRule="auto"/>
+        <w:rPr>
+          <w:bCs/>
+          <w:szCs w:val="28"/>
+          <w:lang w:val="en-US"/>
+        </w:rPr>
+      </w:pPr>
+      <w:r>
+        <w:rPr>
+          <w:bCs/>
+          <w:szCs w:val="28"/>
+          <w:lang w:val="en-US"/>
+        </w:rPr>
+        <w:t xml:space="preserve">        {</w:t>
+      </w:r>
+    </w:p>
+    <w:p>
+      <w:pPr>
+        <w:widowControl w:val="0"/>
+        <w:shd w:val="clear" w:color="auto" w:fill="FFFFFF"/>
+        <w:tabs>
+          <w:tab w:val="left" w:pos="9360"/>
+        </w:tabs>
+        <w:autoSpaceDE w:val="0"/>
+        <w:autoSpaceDN w:val="0"/>
+        <w:adjustRightInd w:val="0"/>
+        <w:spacing w:line="360" w:lineRule="auto"/>
+        <w:rPr>
+          <w:bCs/>
+          <w:szCs w:val="28"/>
+          <w:lang w:val="en-US"/>
+        </w:rPr>
+      </w:pPr>
+      <w:r>
+        <w:rPr>
+          <w:bCs/>
+          <w:szCs w:val="28"/>
+          <w:lang w:val="en-US"/>
+        </w:rPr>
+        <w:t xml:space="preserve">            ary_squaring[i] = ary[i] * ary[i];</w:t>
+      </w:r>
+    </w:p>
+    <w:p>
+      <w:pPr>
+        <w:widowControl w:val="0"/>
+        <w:shd w:val="clear" w:color="auto" w:fill="FFFFFF"/>
+        <w:tabs>
+          <w:tab w:val="left" w:pos="9360"/>
+        </w:tabs>
+        <w:autoSpaceDE w:val="0"/>
+        <w:autoSpaceDN w:val="0"/>
+        <w:adjustRightInd w:val="0"/>
+        <w:spacing w:line="360" w:lineRule="auto"/>
+        <w:rPr>
+          <w:bCs/>
+          <w:szCs w:val="28"/>
+          <w:lang w:val="en-US"/>
+        </w:rPr>
+      </w:pPr>
+      <w:r>
+        <w:rPr>
+          <w:bCs/>
+          <w:szCs w:val="28"/>
+          <w:lang w:val="en-US"/>
+        </w:rPr>
+        <w:t xml:space="preserve">        }</w:t>
+      </w:r>
+    </w:p>
+    <w:p>
+      <w:pPr>
+        <w:widowControl w:val="0"/>
+        <w:shd w:val="clear" w:color="auto" w:fill="FFFFFF"/>
+        <w:tabs>
+          <w:tab w:val="left" w:pos="9360"/>
+        </w:tabs>
+        <w:autoSpaceDE w:val="0"/>
+        <w:autoSpaceDN w:val="0"/>
+        <w:adjustRightInd w:val="0"/>
+        <w:spacing w:line="360" w:lineRule="auto"/>
+        <w:rPr>
+          <w:bCs/>
+          <w:szCs w:val="28"/>
+          <w:lang w:val="en-US"/>
+        </w:rPr>
+      </w:pPr>
+      <w:r>
+        <w:rPr>
+          <w:bCs/>
+          <w:szCs w:val="28"/>
+          <w:lang w:val="en-US"/>
+        </w:rPr>
+        <w:t xml:space="preserve">        else</w:t>
+      </w:r>
+    </w:p>
+    <w:p>
+      <w:pPr>
+        <w:widowControl w:val="0"/>
+        <w:shd w:val="clear" w:color="auto" w:fill="FFFFFF"/>
+        <w:tabs>
+          <w:tab w:val="left" w:pos="9360"/>
+        </w:tabs>
+        <w:autoSpaceDE w:val="0"/>
+        <w:autoSpaceDN w:val="0"/>
+        <w:adjustRightInd w:val="0"/>
+        <w:spacing w:line="360" w:lineRule="auto"/>
+        <w:rPr>
+          <w:bCs/>
+          <w:szCs w:val="28"/>
+          <w:lang w:val="en-US"/>
+        </w:rPr>
+      </w:pPr>
+      <w:r>
+        <w:rPr>
+          <w:bCs/>
+          <w:szCs w:val="28"/>
+          <w:lang w:val="en-US"/>
+        </w:rPr>
+        <w:t xml:space="preserve">        {</w:t>
+      </w:r>
+    </w:p>
+    <w:p>
+      <w:pPr>
+        <w:widowControl w:val="0"/>
+        <w:shd w:val="clear" w:color="auto" w:fill="FFFFFF"/>
+        <w:tabs>
+          <w:tab w:val="left" w:pos="9360"/>
+        </w:tabs>
+        <w:autoSpaceDE w:val="0"/>
+        <w:autoSpaceDN w:val="0"/>
+        <w:adjustRightInd w:val="0"/>
+        <w:spacing w:line="360" w:lineRule="auto"/>
+        <w:rPr>
+          <w:bCs/>
+          <w:szCs w:val="28"/>
+          <w:lang w:val="en-US"/>
+        </w:rPr>
+      </w:pPr>
+      <w:r>
+        <w:rPr>
+          <w:bCs/>
+          <w:szCs w:val="28"/>
+          <w:lang w:val="en-US"/>
+        </w:rPr>
+        <w:t xml:space="preserve">            ary_squaring[i] = ary[i];</w:t>
+      </w:r>
+    </w:p>
+    <w:p>
+      <w:pPr>
+        <w:widowControl w:val="0"/>
+        <w:shd w:val="clear" w:color="auto" w:fill="FFFFFF"/>
+        <w:tabs>
+          <w:tab w:val="left" w:pos="9360"/>
+        </w:tabs>
+        <w:autoSpaceDE w:val="0"/>
+        <w:autoSpaceDN w:val="0"/>
+        <w:adjustRightInd w:val="0"/>
+        <w:spacing w:line="360" w:lineRule="auto"/>
+        <w:rPr>
+          <w:bCs/>
+          <w:szCs w:val="28"/>
+          <w:lang w:val="en-US"/>
+        </w:rPr>
+      </w:pPr>
+      <w:r>
+        <w:rPr>
+          <w:bCs/>
+          <w:szCs w:val="28"/>
+          <w:lang w:val="en-US"/>
+        </w:rPr>
+        <w:t xml:space="preserve">        }</w:t>
+      </w:r>
+    </w:p>
+    <w:p>
+      <w:pPr>
+        <w:widowControl w:val="0"/>
+        <w:shd w:val="clear" w:color="auto" w:fill="FFFFFF"/>
+        <w:tabs>
+          <w:tab w:val="left" w:pos="9360"/>
+        </w:tabs>
+        <w:autoSpaceDE w:val="0"/>
+        <w:autoSpaceDN w:val="0"/>
+        <w:adjustRightInd w:val="0"/>
+        <w:spacing w:line="360" w:lineRule="auto"/>
+        <w:rPr>
+          <w:bCs/>
+          <w:szCs w:val="28"/>
+          <w:lang w:val="en-US"/>
+        </w:rPr>
+      </w:pPr>
+    </w:p>
+    <w:p>
+      <w:pPr>
+        <w:widowControl w:val="0"/>
+        <w:shd w:val="clear" w:color="auto" w:fill="FFFFFF"/>
+        <w:tabs>
+          <w:tab w:val="left" w:pos="9360"/>
+        </w:tabs>
+        <w:autoSpaceDE w:val="0"/>
+        <w:autoSpaceDN w:val="0"/>
+        <w:adjustRightInd w:val="0"/>
+        <w:spacing w:line="360" w:lineRule="auto"/>
+        <w:rPr>
+          <w:bCs/>
+          <w:szCs w:val="28"/>
+          <w:lang w:val="en-US"/>
+        </w:rPr>
+      </w:pPr>
+      <w:r>
+        <w:rPr>
+          <w:bCs/>
+          <w:szCs w:val="28"/>
+          <w:lang w:val="en-US"/>
+        </w:rPr>
+        <w:t xml:space="preserve">        cout &lt;&lt; "ary_squaring[i] = " &lt;&lt; ary_squaring[i] &lt;&lt; endl;</w:t>
+      </w:r>
+    </w:p>
+    <w:p>
+      <w:pPr>
+        <w:widowControl w:val="0"/>
+        <w:shd w:val="clear" w:color="auto" w:fill="FFFFFF"/>
+        <w:tabs>
+          <w:tab w:val="left" w:pos="9360"/>
+        </w:tabs>
+        <w:autoSpaceDE w:val="0"/>
+        <w:autoSpaceDN w:val="0"/>
+        <w:adjustRightInd w:val="0"/>
+        <w:spacing w:line="360" w:lineRule="auto"/>
+        <w:rPr>
+          <w:bCs/>
+          <w:szCs w:val="28"/>
+          <w:lang w:val="en-US"/>
+        </w:rPr>
+      </w:pPr>
+      <w:r>
+        <w:rPr>
+          <w:bCs/>
+          <w:szCs w:val="28"/>
+          <w:lang w:val="en-US"/>
+        </w:rPr>
+        <w:t xml:space="preserve">    }</w:t>
+      </w:r>
+    </w:p>
+    <w:p>
+      <w:pPr>
+        <w:widowControl w:val="0"/>
+        <w:shd w:val="clear" w:color="auto" w:fill="FFFFFF"/>
+        <w:tabs>
+          <w:tab w:val="left" w:pos="9360"/>
+        </w:tabs>
+        <w:autoSpaceDE w:val="0"/>
+        <w:autoSpaceDN w:val="0"/>
+        <w:adjustRightInd w:val="0"/>
+        <w:spacing w:line="360" w:lineRule="auto"/>
+        <w:rPr>
+          <w:bCs/>
+          <w:szCs w:val="28"/>
+          <w:lang w:val="en-US"/>
+        </w:rPr>
+      </w:pPr>
+    </w:p>
+    <w:p>
+      <w:pPr>
+        <w:widowControl w:val="0"/>
+        <w:shd w:val="clear" w:color="auto" w:fill="FFFFFF"/>
+        <w:tabs>
+          <w:tab w:val="left" w:pos="9360"/>
+        </w:tabs>
+        <w:autoSpaceDE w:val="0"/>
+        <w:autoSpaceDN w:val="0"/>
+        <w:adjustRightInd w:val="0"/>
+        <w:spacing w:line="360" w:lineRule="auto"/>
+        <w:rPr>
+          <w:bCs/>
+          <w:szCs w:val="28"/>
+          <w:lang w:val="en-US"/>
+        </w:rPr>
+      </w:pPr>
+      <w:r>
+        <w:rPr>
+          <w:bCs/>
+          <w:szCs w:val="28"/>
+          <w:lang w:val="en-US"/>
+        </w:rPr>
+        <w:t xml:space="preserve">    bool flag{false};</w:t>
+      </w:r>
+    </w:p>
+    <w:p>
+      <w:pPr>
+        <w:widowControl w:val="0"/>
+        <w:shd w:val="clear" w:color="auto" w:fill="FFFFFF"/>
+        <w:tabs>
+          <w:tab w:val="left" w:pos="9360"/>
+        </w:tabs>
+        <w:autoSpaceDE w:val="0"/>
+        <w:autoSpaceDN w:val="0"/>
+        <w:adjustRightInd w:val="0"/>
+        <w:spacing w:line="360" w:lineRule="auto"/>
+        <w:rPr>
+          <w:bCs/>
+          <w:szCs w:val="28"/>
+          <w:lang w:val="en-US"/>
+        </w:rPr>
+      </w:pPr>
+    </w:p>
+    <w:p>
+      <w:pPr>
+        <w:widowControl w:val="0"/>
+        <w:shd w:val="clear" w:color="auto" w:fill="FFFFFF"/>
+        <w:tabs>
+          <w:tab w:val="left" w:pos="9360"/>
+        </w:tabs>
+        <w:autoSpaceDE w:val="0"/>
+        <w:autoSpaceDN w:val="0"/>
+        <w:adjustRightInd w:val="0"/>
+        <w:spacing w:line="360" w:lineRule="auto"/>
+        <w:rPr>
+          <w:bCs/>
+          <w:szCs w:val="28"/>
+          <w:lang w:val="en-US"/>
+        </w:rPr>
+      </w:pPr>
+      <w:r>
+        <w:rPr>
+          <w:bCs/>
+          <w:szCs w:val="28"/>
+          <w:lang w:val="en-US"/>
+        </w:rPr>
+        <w:t xml:space="preserve">    for (unsigned int i = 0; i &lt; ARRSIZE - 1; i++)</w:t>
+      </w:r>
+    </w:p>
+    <w:p>
+      <w:pPr>
+        <w:widowControl w:val="0"/>
+        <w:shd w:val="clear" w:color="auto" w:fill="FFFFFF"/>
+        <w:tabs>
+          <w:tab w:val="left" w:pos="9360"/>
+        </w:tabs>
+        <w:autoSpaceDE w:val="0"/>
+        <w:autoSpaceDN w:val="0"/>
+        <w:adjustRightInd w:val="0"/>
+        <w:spacing w:line="360" w:lineRule="auto"/>
+        <w:rPr>
+          <w:bCs/>
+          <w:szCs w:val="28"/>
+          <w:lang w:val="en-US"/>
+        </w:rPr>
+      </w:pPr>
+      <w:r>
+        <w:rPr>
+          <w:bCs/>
+          <w:szCs w:val="28"/>
+          <w:lang w:val="en-US"/>
+        </w:rPr>
+        <w:t xml:space="preserve">    {</w:t>
+      </w:r>
+    </w:p>
+    <w:p>
+      <w:pPr>
+        <w:widowControl w:val="0"/>
+        <w:shd w:val="clear" w:color="auto" w:fill="FFFFFF"/>
+        <w:tabs>
+          <w:tab w:val="left" w:pos="9360"/>
+        </w:tabs>
+        <w:autoSpaceDE w:val="0"/>
+        <w:autoSpaceDN w:val="0"/>
+        <w:adjustRightInd w:val="0"/>
+        <w:spacing w:line="360" w:lineRule="auto"/>
+        <w:rPr>
+          <w:bCs/>
+          <w:szCs w:val="28"/>
+          <w:lang w:val="en-US"/>
+        </w:rPr>
+      </w:pPr>
+      <w:r>
+        <w:rPr>
+          <w:bCs/>
+          <w:szCs w:val="28"/>
+          <w:lang w:val="en-US"/>
+        </w:rPr>
+        <w:t xml:space="preserve">        if (ary_squaring[i] &lt; ary_squaring[i + 1])</w:t>
+      </w:r>
+    </w:p>
+    <w:p>
+      <w:pPr>
+        <w:widowControl w:val="0"/>
+        <w:shd w:val="clear" w:color="auto" w:fill="FFFFFF"/>
+        <w:tabs>
+          <w:tab w:val="left" w:pos="9360"/>
+        </w:tabs>
+        <w:autoSpaceDE w:val="0"/>
+        <w:autoSpaceDN w:val="0"/>
+        <w:adjustRightInd w:val="0"/>
+        <w:spacing w:line="360" w:lineRule="auto"/>
+        <w:rPr>
+          <w:bCs/>
+          <w:szCs w:val="28"/>
+          <w:lang w:val="en-US"/>
+        </w:rPr>
+      </w:pPr>
+      <w:r>
+        <w:rPr>
+          <w:bCs/>
+          <w:szCs w:val="28"/>
+          <w:lang w:val="en-US"/>
+        </w:rPr>
+        <w:t xml:space="preserve">        {</w:t>
+      </w:r>
+    </w:p>
+    <w:p>
+      <w:pPr>
+        <w:widowControl w:val="0"/>
+        <w:shd w:val="clear" w:color="auto" w:fill="FFFFFF"/>
+        <w:tabs>
+          <w:tab w:val="left" w:pos="9360"/>
+        </w:tabs>
+        <w:autoSpaceDE w:val="0"/>
+        <w:autoSpaceDN w:val="0"/>
+        <w:adjustRightInd w:val="0"/>
+        <w:spacing w:line="360" w:lineRule="auto"/>
+        <w:rPr>
+          <w:bCs/>
+          <w:szCs w:val="28"/>
+          <w:lang w:val="en-US"/>
+        </w:rPr>
+      </w:pPr>
+      <w:r>
+        <w:rPr>
+          <w:bCs/>
+          <w:szCs w:val="28"/>
+          <w:lang w:val="en-US"/>
+        </w:rPr>
+        <w:t xml:space="preserve">            flag = true;</w:t>
+      </w:r>
+    </w:p>
+    <w:p>
+      <w:pPr>
+        <w:widowControl w:val="0"/>
+        <w:shd w:val="clear" w:color="auto" w:fill="FFFFFF"/>
+        <w:tabs>
+          <w:tab w:val="left" w:pos="9360"/>
+        </w:tabs>
+        <w:autoSpaceDE w:val="0"/>
+        <w:autoSpaceDN w:val="0"/>
+        <w:adjustRightInd w:val="0"/>
+        <w:spacing w:line="360" w:lineRule="auto"/>
+        <w:rPr>
+          <w:bCs/>
+          <w:szCs w:val="28"/>
+          <w:lang w:val="en-US"/>
+        </w:rPr>
+      </w:pPr>
+      <w:r>
+        <w:rPr>
+          <w:bCs/>
+          <w:szCs w:val="28"/>
+          <w:lang w:val="en-US"/>
+        </w:rPr>
+        <w:t xml:space="preserve">            break;</w:t>
+      </w:r>
+    </w:p>
+    <w:p>
+      <w:pPr>
+        <w:widowControl w:val="0"/>
+        <w:shd w:val="clear" w:color="auto" w:fill="FFFFFF"/>
+        <w:tabs>
+          <w:tab w:val="left" w:pos="9360"/>
+        </w:tabs>
+        <w:autoSpaceDE w:val="0"/>
+        <w:autoSpaceDN w:val="0"/>
+        <w:adjustRightInd w:val="0"/>
+        <w:spacing w:line="360" w:lineRule="auto"/>
+        <w:rPr>
+          <w:bCs/>
+          <w:szCs w:val="28"/>
+          <w:lang w:val="en-US"/>
+        </w:rPr>
+      </w:pPr>
+      <w:r>
+        <w:rPr>
+          <w:bCs/>
+          <w:szCs w:val="28"/>
+          <w:lang w:val="en-US"/>
+        </w:rPr>
+        <w:t xml:space="preserve">        }</w:t>
+      </w:r>
+    </w:p>
+    <w:p>
+      <w:pPr>
+        <w:widowControl w:val="0"/>
+        <w:shd w:val="clear" w:color="auto" w:fill="FFFFFF"/>
+        <w:tabs>
+          <w:tab w:val="left" w:pos="9360"/>
+        </w:tabs>
+        <w:autoSpaceDE w:val="0"/>
+        <w:autoSpaceDN w:val="0"/>
+        <w:adjustRightInd w:val="0"/>
+        <w:spacing w:line="360" w:lineRule="auto"/>
+        <w:rPr>
+          <w:bCs/>
+          <w:szCs w:val="28"/>
+          <w:lang w:val="en-US"/>
+        </w:rPr>
+      </w:pPr>
+      <w:r>
+        <w:rPr>
+          <w:bCs/>
+          <w:szCs w:val="28"/>
+          <w:lang w:val="en-US"/>
+        </w:rPr>
+        <w:t xml:space="preserve">    }</w:t>
+      </w:r>
+    </w:p>
+    <w:p>
+      <w:pPr>
+        <w:widowControl w:val="0"/>
+        <w:shd w:val="clear" w:color="auto" w:fill="FFFFFF"/>
+        <w:tabs>
+          <w:tab w:val="left" w:pos="9360"/>
+        </w:tabs>
+        <w:autoSpaceDE w:val="0"/>
+        <w:autoSpaceDN w:val="0"/>
+        <w:adjustRightInd w:val="0"/>
+        <w:spacing w:line="360" w:lineRule="auto"/>
+        <w:rPr>
+          <w:bCs/>
+          <w:szCs w:val="28"/>
+          <w:lang w:val="en-US"/>
+        </w:rPr>
+      </w:pPr>
+      <w:r>
+        <w:rPr>
+          <w:bCs/>
+          <w:szCs w:val="28"/>
+          <w:lang w:val="en-US"/>
+        </w:rPr>
+        <w:t xml:space="preserve">    cout &lt;&lt; boolalpha &lt;&lt; "flag = " &lt;&lt; flag &lt;&lt; endl;</w:t>
+      </w:r>
+    </w:p>
+    <w:p>
+      <w:pPr>
+        <w:widowControl w:val="0"/>
+        <w:shd w:val="clear" w:color="auto" w:fill="FFFFFF"/>
+        <w:tabs>
+          <w:tab w:val="left" w:pos="9360"/>
+        </w:tabs>
+        <w:autoSpaceDE w:val="0"/>
+        <w:autoSpaceDN w:val="0"/>
+        <w:adjustRightInd w:val="0"/>
+        <w:spacing w:line="360" w:lineRule="auto"/>
+        <w:rPr>
+          <w:bCs/>
+          <w:szCs w:val="28"/>
+          <w:lang w:val="en-US"/>
+        </w:rPr>
+      </w:pPr>
+    </w:p>
+    <w:p>
+      <w:pPr>
+        <w:widowControl w:val="0"/>
+        <w:shd w:val="clear" w:color="auto" w:fill="FFFFFF"/>
+        <w:tabs>
+          <w:tab w:val="left" w:pos="9360"/>
+        </w:tabs>
+        <w:autoSpaceDE w:val="0"/>
+        <w:autoSpaceDN w:val="0"/>
+        <w:adjustRightInd w:val="0"/>
+        <w:spacing w:line="360" w:lineRule="auto"/>
+        <w:rPr>
+          <w:bCs/>
+          <w:szCs w:val="28"/>
+          <w:lang w:val="en-US"/>
+        </w:rPr>
+      </w:pPr>
+      <w:r>
+        <w:rPr>
+          <w:bCs/>
+          <w:szCs w:val="28"/>
+          <w:lang w:val="en-US"/>
+        </w:rPr>
+        <w:t xml:space="preserve">    int res;</w:t>
+      </w:r>
+    </w:p>
+    <w:p>
+      <w:pPr>
+        <w:widowControl w:val="0"/>
+        <w:shd w:val="clear" w:color="auto" w:fill="FFFFFF"/>
+        <w:tabs>
+          <w:tab w:val="left" w:pos="9360"/>
+        </w:tabs>
+        <w:autoSpaceDE w:val="0"/>
+        <w:autoSpaceDN w:val="0"/>
+        <w:adjustRightInd w:val="0"/>
+        <w:spacing w:line="360" w:lineRule="auto"/>
+        <w:rPr>
+          <w:bCs/>
+          <w:szCs w:val="28"/>
+          <w:lang w:val="en-US"/>
+        </w:rPr>
+      </w:pPr>
+      <w:r>
+        <w:rPr>
+          <w:bCs/>
+          <w:szCs w:val="28"/>
+          <w:lang w:val="en-US"/>
+        </w:rPr>
+        <w:t xml:space="preserve">    int res_0{0};</w:t>
+      </w:r>
+    </w:p>
+    <w:p>
+      <w:pPr>
+        <w:widowControl w:val="0"/>
+        <w:shd w:val="clear" w:color="auto" w:fill="FFFFFF"/>
+        <w:tabs>
+          <w:tab w:val="left" w:pos="9360"/>
+        </w:tabs>
+        <w:autoSpaceDE w:val="0"/>
+        <w:autoSpaceDN w:val="0"/>
+        <w:adjustRightInd w:val="0"/>
+        <w:spacing w:line="360" w:lineRule="auto"/>
+        <w:rPr>
+          <w:bCs/>
+          <w:szCs w:val="28"/>
+          <w:lang w:val="en-US"/>
+        </w:rPr>
+      </w:pPr>
+      <w:r>
+        <w:rPr>
+          <w:bCs/>
+          <w:szCs w:val="28"/>
+          <w:lang w:val="en-US"/>
+        </w:rPr>
+        <w:t xml:space="preserve">    int res_1{1};</w:t>
+      </w:r>
+    </w:p>
+    <w:p>
+      <w:pPr>
+        <w:widowControl w:val="0"/>
+        <w:shd w:val="clear" w:color="auto" w:fill="FFFFFF"/>
+        <w:tabs>
+          <w:tab w:val="left" w:pos="9360"/>
+        </w:tabs>
+        <w:autoSpaceDE w:val="0"/>
+        <w:autoSpaceDN w:val="0"/>
+        <w:adjustRightInd w:val="0"/>
+        <w:spacing w:line="360" w:lineRule="auto"/>
+        <w:rPr>
+          <w:bCs/>
+          <w:szCs w:val="28"/>
+          <w:lang w:val="en-US"/>
+        </w:rPr>
+      </w:pPr>
+    </w:p>
+    <w:p>
+      <w:pPr>
+        <w:widowControl w:val="0"/>
+        <w:shd w:val="clear" w:color="auto" w:fill="FFFFFF"/>
+        <w:tabs>
+          <w:tab w:val="left" w:pos="9360"/>
+        </w:tabs>
+        <w:autoSpaceDE w:val="0"/>
+        <w:autoSpaceDN w:val="0"/>
+        <w:adjustRightInd w:val="0"/>
+        <w:spacing w:line="360" w:lineRule="auto"/>
+        <w:rPr>
+          <w:bCs/>
+          <w:szCs w:val="28"/>
+          <w:lang w:val="en-US"/>
+        </w:rPr>
+      </w:pPr>
+      <w:r>
+        <w:rPr>
+          <w:bCs/>
+          <w:szCs w:val="28"/>
+          <w:lang w:val="en-US"/>
+        </w:rPr>
+        <w:t xml:space="preserve">    if (flag)</w:t>
+      </w:r>
+    </w:p>
+    <w:p>
+      <w:pPr>
+        <w:widowControl w:val="0"/>
+        <w:shd w:val="clear" w:color="auto" w:fill="FFFFFF"/>
+        <w:tabs>
+          <w:tab w:val="left" w:pos="9360"/>
+        </w:tabs>
+        <w:autoSpaceDE w:val="0"/>
+        <w:autoSpaceDN w:val="0"/>
+        <w:adjustRightInd w:val="0"/>
+        <w:spacing w:line="360" w:lineRule="auto"/>
+        <w:rPr>
+          <w:bCs/>
+          <w:szCs w:val="28"/>
+          <w:lang w:val="en-US"/>
+        </w:rPr>
+      </w:pPr>
+      <w:r>
+        <w:rPr>
+          <w:bCs/>
+          <w:szCs w:val="28"/>
+          <w:lang w:val="en-US"/>
+        </w:rPr>
+        <w:t xml:space="preserve">    {</w:t>
+      </w:r>
+    </w:p>
+    <w:p>
+      <w:pPr>
+        <w:widowControl w:val="0"/>
+        <w:shd w:val="clear" w:color="auto" w:fill="FFFFFF"/>
+        <w:tabs>
+          <w:tab w:val="left" w:pos="9360"/>
+        </w:tabs>
+        <w:autoSpaceDE w:val="0"/>
+        <w:autoSpaceDN w:val="0"/>
+        <w:adjustRightInd w:val="0"/>
+        <w:spacing w:line="360" w:lineRule="auto"/>
+        <w:rPr>
+          <w:bCs/>
+          <w:szCs w:val="28"/>
+          <w:lang w:val="en-US"/>
+        </w:rPr>
+      </w:pPr>
+      <w:r>
+        <w:rPr>
+          <w:bCs/>
+          <w:szCs w:val="28"/>
+          <w:lang w:val="en-US"/>
+        </w:rPr>
+        <w:lastRenderedPageBreak/>
+        <w:t xml:space="preserve">        for (unsigned int i = 0; i &lt; ARRSIZE; i++)</w:t>
+      </w:r>
+    </w:p>
+    <w:p>
+      <w:pPr>
+        <w:widowControl w:val="0"/>
+        <w:shd w:val="clear" w:color="auto" w:fill="FFFFFF"/>
+        <w:tabs>
+          <w:tab w:val="left" w:pos="9360"/>
+        </w:tabs>
+        <w:autoSpaceDE w:val="0"/>
+        <w:autoSpaceDN w:val="0"/>
+        <w:adjustRightInd w:val="0"/>
+        <w:spacing w:line="360" w:lineRule="auto"/>
+        <w:rPr>
+          <w:bCs/>
+          <w:szCs w:val="28"/>
+          <w:lang w:val="en-US"/>
+        </w:rPr>
+      </w:pPr>
+      <w:r>
+        <w:rPr>
+          <w:bCs/>
+          <w:szCs w:val="28"/>
+          <w:lang w:val="en-US"/>
+        </w:rPr>
+        <w:t xml:space="preserve">        {</w:t>
+      </w:r>
+    </w:p>
+    <w:p>
+      <w:pPr>
+        <w:widowControl w:val="0"/>
+        <w:shd w:val="clear" w:color="auto" w:fill="FFFFFF"/>
+        <w:tabs>
+          <w:tab w:val="left" w:pos="9360"/>
+        </w:tabs>
+        <w:autoSpaceDE w:val="0"/>
+        <w:autoSpaceDN w:val="0"/>
+        <w:adjustRightInd w:val="0"/>
+        <w:spacing w:line="360" w:lineRule="auto"/>
+        <w:rPr>
+          <w:bCs/>
+          <w:szCs w:val="28"/>
+          <w:lang w:val="en-US"/>
+        </w:rPr>
+      </w:pPr>
+      <w:r>
+        <w:rPr>
+          <w:bCs/>
+          <w:szCs w:val="28"/>
+          <w:lang w:val="en-US"/>
+        </w:rPr>
+        <w:t xml:space="preserve">            res_1 *= ary_squaring[i];</w:t>
+      </w:r>
+    </w:p>
+    <w:p>
+      <w:pPr>
+        <w:widowControl w:val="0"/>
+        <w:shd w:val="clear" w:color="auto" w:fill="FFFFFF"/>
+        <w:tabs>
+          <w:tab w:val="left" w:pos="9360"/>
+        </w:tabs>
+        <w:autoSpaceDE w:val="0"/>
+        <w:autoSpaceDN w:val="0"/>
+        <w:adjustRightInd w:val="0"/>
+        <w:spacing w:line="360" w:lineRule="auto"/>
+        <w:rPr>
+          <w:bCs/>
+          <w:szCs w:val="28"/>
+          <w:lang w:val="en-US"/>
+        </w:rPr>
+      </w:pPr>
+      <w:r>
+        <w:rPr>
+          <w:bCs/>
+          <w:szCs w:val="28"/>
+          <w:lang w:val="en-US"/>
+        </w:rPr>
+        <w:t xml:space="preserve">            cout &lt;&lt; res_1 &lt;&lt; " ";</w:t>
+      </w:r>
+    </w:p>
+    <w:p>
+      <w:pPr>
+        <w:widowControl w:val="0"/>
+        <w:shd w:val="clear" w:color="auto" w:fill="FFFFFF"/>
+        <w:tabs>
+          <w:tab w:val="left" w:pos="9360"/>
+        </w:tabs>
+        <w:autoSpaceDE w:val="0"/>
+        <w:autoSpaceDN w:val="0"/>
+        <w:adjustRightInd w:val="0"/>
+        <w:spacing w:line="360" w:lineRule="auto"/>
+        <w:rPr>
+          <w:bCs/>
+          <w:szCs w:val="28"/>
+        </w:rPr>
+      </w:pPr>
+      <w:r>
+        <w:rPr>
+          <w:bCs/>
+          <w:szCs w:val="28"/>
+          <w:lang w:val="en-US"/>
+        </w:rPr>
+        <w:t xml:space="preserve">        </w:t>
+      </w:r>
+      <w:r>
+        <w:rPr>
+          <w:bCs/>
+          <w:szCs w:val="28"/>
+        </w:rPr>
+        <w:t>}</w:t>
+      </w:r>
+    </w:p>
+    <w:p>
+      <w:pPr>
+        <w:widowControl w:val="0"/>
+        <w:shd w:val="clear" w:color="auto" w:fill="FFFFFF"/>
+        <w:tabs>
+          <w:tab w:val="left" w:pos="9360"/>
+        </w:tabs>
+        <w:autoSpaceDE w:val="0"/>
+        <w:autoSpaceDN w:val="0"/>
+        <w:adjustRightInd w:val="0"/>
+        <w:spacing w:line="360" w:lineRule="auto"/>
+        <w:rPr>
+          <w:bCs/>
+          <w:szCs w:val="28"/>
+        </w:rPr>
+      </w:pPr>
+      <w:r>
+        <w:rPr>
+          <w:bCs/>
+          <w:szCs w:val="28"/>
+        </w:rPr>
+        <w:t xml:space="preserve">        </w:t>
+      </w:r>
+      <w:proofErr w:type="spellStart"/>
+      <w:r>
+        <w:rPr>
+          <w:bCs/>
+          <w:szCs w:val="28"/>
+        </w:rPr>
+        <w:t>cout</w:t>
+      </w:r>
+      <w:proofErr w:type="spellEnd"/>
+      <w:r>
+        <w:rPr>
+          <w:bCs/>
+          <w:szCs w:val="28"/>
+        </w:rPr>
+        <w:t xml:space="preserve"> </w:t>
+      </w:r>
+      <w:proofErr w:type="gramStart"/>
+      <w:r>
+        <w:rPr>
+          <w:bCs/>
+          <w:szCs w:val="28"/>
+        </w:rPr>
+        <w:t xml:space="preserve">&lt;&lt; </w:t>
+      </w:r>
+      <w:proofErr w:type="spellStart"/>
+      <w:r>
+        <w:rPr>
+          <w:bCs/>
+          <w:szCs w:val="28"/>
+        </w:rPr>
+        <w:t>endl</w:t>
+      </w:r>
+      <w:proofErr w:type="spellEnd"/>
+      <w:proofErr w:type="gramEnd"/>
+      <w:r>
+        <w:rPr>
+          <w:bCs/>
+          <w:szCs w:val="28"/>
+        </w:rPr>
+        <w:t>;</w:t>
+      </w:r>
+    </w:p>
+    <w:p>
+      <w:pPr>
+        <w:widowControl w:val="0"/>
+        <w:shd w:val="clear" w:color="auto" w:fill="FFFFFF"/>
+        <w:tabs>
+          <w:tab w:val="left" w:pos="9360"/>
+        </w:tabs>
+        <w:autoSpaceDE w:val="0"/>
+        <w:autoSpaceDN w:val="0"/>
+        <w:adjustRightInd w:val="0"/>
+        <w:spacing w:line="360" w:lineRule="auto"/>
+        <w:rPr>
+          <w:bCs/>
+          <w:szCs w:val="28"/>
+        </w:rPr>
+      </w:pPr>
+    </w:p>
+    <w:p>
+      <w:pPr>
+        <w:widowControl w:val="0"/>
+        <w:shd w:val="clear" w:color="auto" w:fill="FFFFFF"/>
+        <w:tabs>
+          <w:tab w:val="left" w:pos="9360"/>
+        </w:tabs>
+        <w:autoSpaceDE w:val="0"/>
+        <w:autoSpaceDN w:val="0"/>
+        <w:adjustRightInd w:val="0"/>
+        <w:spacing w:line="360" w:lineRule="auto"/>
+        <w:rPr>
+          <w:bCs/>
+          <w:szCs w:val="28"/>
+        </w:rPr>
+      </w:pPr>
+      <w:r>
+        <w:rPr>
+          <w:bCs/>
+          <w:szCs w:val="28"/>
+        </w:rPr>
+        <w:t xml:space="preserve">        </w:t>
+      </w:r>
+      <w:proofErr w:type="spellStart"/>
+      <w:r>
+        <w:rPr>
+          <w:bCs/>
+          <w:szCs w:val="28"/>
+        </w:rPr>
+        <w:t>res</w:t>
+      </w:r>
+      <w:proofErr w:type="spellEnd"/>
+      <w:r>
+        <w:rPr>
+          <w:bCs/>
+          <w:szCs w:val="28"/>
+        </w:rPr>
+        <w:t xml:space="preserve"> = res_1;</w:t>
+      </w:r>
+    </w:p>
+    <w:p>
+      <w:pPr>
+        <w:widowControl w:val="0"/>
+        <w:shd w:val="clear" w:color="auto" w:fill="FFFFFF"/>
+        <w:tabs>
+          <w:tab w:val="left" w:pos="9360"/>
+        </w:tabs>
+        <w:autoSpaceDE w:val="0"/>
+        <w:autoSpaceDN w:val="0"/>
+        <w:adjustRightInd w:val="0"/>
+        <w:spacing w:line="360" w:lineRule="auto"/>
+        <w:rPr>
+          <w:bCs/>
+          <w:szCs w:val="28"/>
+          <w:lang w:val="en-US"/>
+        </w:rPr>
+      </w:pPr>
+      <w:r>
+        <w:rPr>
+          <w:bCs/>
+          <w:szCs w:val="28"/>
+        </w:rPr>
+        <w:t xml:space="preserve">    </w:t>
+      </w:r>
+      <w:r>
+        <w:rPr>
+          <w:bCs/>
+          <w:szCs w:val="28"/>
+          <w:lang w:val="en-US"/>
+        </w:rPr>
+        <w:t>}</w:t>
+      </w:r>
+    </w:p>
+    <w:p>
+      <w:pPr>
+        <w:widowControl w:val="0"/>
+        <w:shd w:val="clear" w:color="auto" w:fill="FFFFFF"/>
+        <w:tabs>
+          <w:tab w:val="left" w:pos="9360"/>
+        </w:tabs>
+        <w:autoSpaceDE w:val="0"/>
+        <w:autoSpaceDN w:val="0"/>
+        <w:adjustRightInd w:val="0"/>
+        <w:spacing w:line="360" w:lineRule="auto"/>
+        <w:rPr>
+          <w:bCs/>
+          <w:szCs w:val="28"/>
+          <w:lang w:val="en-US"/>
+        </w:rPr>
+      </w:pPr>
+      <w:r>
+        <w:rPr>
+          <w:bCs/>
+          <w:szCs w:val="28"/>
+          <w:lang w:val="en-US"/>
+        </w:rPr>
+        <w:t xml:space="preserve">    else</w:t>
+      </w:r>
+    </w:p>
+    <w:p>
+      <w:pPr>
+        <w:widowControl w:val="0"/>
+        <w:shd w:val="clear" w:color="auto" w:fill="FFFFFF"/>
+        <w:tabs>
+          <w:tab w:val="left" w:pos="9360"/>
+        </w:tabs>
+        <w:autoSpaceDE w:val="0"/>
+        <w:autoSpaceDN w:val="0"/>
+        <w:adjustRightInd w:val="0"/>
+        <w:spacing w:line="360" w:lineRule="auto"/>
+        <w:rPr>
+          <w:bCs/>
+          <w:szCs w:val="28"/>
+          <w:lang w:val="en-US"/>
+        </w:rPr>
+      </w:pPr>
+      <w:r>
+        <w:rPr>
+          <w:bCs/>
+          <w:szCs w:val="28"/>
+          <w:lang w:val="en-US"/>
+        </w:rPr>
+        <w:t xml:space="preserve">    {</w:t>
+      </w:r>
+    </w:p>
+    <w:p>
+      <w:pPr>
+        <w:widowControl w:val="0"/>
+        <w:shd w:val="clear" w:color="auto" w:fill="FFFFFF"/>
+        <w:tabs>
+          <w:tab w:val="left" w:pos="9360"/>
+        </w:tabs>
+        <w:autoSpaceDE w:val="0"/>
+        <w:autoSpaceDN w:val="0"/>
+        <w:adjustRightInd w:val="0"/>
+        <w:spacing w:line="360" w:lineRule="auto"/>
+        <w:rPr>
+          <w:bCs/>
+          <w:szCs w:val="28"/>
+          <w:lang w:val="en-US"/>
+        </w:rPr>
+      </w:pPr>
+      <w:r>
+        <w:rPr>
+          <w:bCs/>
+          <w:szCs w:val="28"/>
+          <w:lang w:val="en-US"/>
+        </w:rPr>
+        <w:t xml:space="preserve">        for (unsigned int i = 0; i &lt; ARRSIZE; i++)</w:t>
+      </w:r>
+    </w:p>
+    <w:p>
+      <w:pPr>
+        <w:widowControl w:val="0"/>
+        <w:shd w:val="clear" w:color="auto" w:fill="FFFFFF"/>
+        <w:tabs>
+          <w:tab w:val="left" w:pos="9360"/>
+        </w:tabs>
+        <w:autoSpaceDE w:val="0"/>
+        <w:autoSpaceDN w:val="0"/>
+        <w:adjustRightInd w:val="0"/>
+        <w:spacing w:line="360" w:lineRule="auto"/>
+        <w:rPr>
+          <w:bCs/>
+          <w:szCs w:val="28"/>
+          <w:lang w:val="en-US"/>
+        </w:rPr>
+      </w:pPr>
+      <w:r>
+        <w:rPr>
+          <w:bCs/>
+          <w:szCs w:val="28"/>
+          <w:lang w:val="en-US"/>
+        </w:rPr>
+        <w:t xml:space="preserve">        {</w:t>
+      </w:r>
+    </w:p>
+    <w:p>
+      <w:pPr>
+        <w:widowControl w:val="0"/>
+        <w:shd w:val="clear" w:color="auto" w:fill="FFFFFF"/>
+        <w:tabs>
+          <w:tab w:val="left" w:pos="9360"/>
+        </w:tabs>
+        <w:autoSpaceDE w:val="0"/>
+        <w:autoSpaceDN w:val="0"/>
+        <w:adjustRightInd w:val="0"/>
+        <w:spacing w:line="360" w:lineRule="auto"/>
+        <w:rPr>
+          <w:bCs/>
+          <w:szCs w:val="28"/>
+          <w:lang w:val="en-US"/>
+        </w:rPr>
+      </w:pPr>
+      <w:r>
+        <w:rPr>
+          <w:bCs/>
+          <w:szCs w:val="28"/>
+          <w:lang w:val="en-US"/>
+        </w:rPr>
+        <w:t xml:space="preserve">            res_0 += ary_squaring[i];</w:t>
+      </w:r>
+    </w:p>
+    <w:p>
+      <w:pPr>
+        <w:widowControl w:val="0"/>
+        <w:shd w:val="clear" w:color="auto" w:fill="FFFFFF"/>
+        <w:tabs>
+          <w:tab w:val="left" w:pos="9360"/>
+        </w:tabs>
+        <w:autoSpaceDE w:val="0"/>
+        <w:autoSpaceDN w:val="0"/>
+        <w:adjustRightInd w:val="0"/>
+        <w:spacing w:line="360" w:lineRule="auto"/>
+        <w:rPr>
+          <w:bCs/>
+          <w:szCs w:val="28"/>
+          <w:lang w:val="en-US"/>
+        </w:rPr>
+      </w:pPr>
+      <w:r>
+        <w:rPr>
+          <w:bCs/>
+          <w:szCs w:val="28"/>
+          <w:lang w:val="en-US"/>
+        </w:rPr>
+        <w:t xml:space="preserve">            cout &lt;&lt; res_0 &lt;&lt; " ";</w:t>
+      </w:r>
+    </w:p>
+    <w:p>
+      <w:pPr>
+        <w:widowControl w:val="0"/>
+        <w:shd w:val="clear" w:color="auto" w:fill="FFFFFF"/>
+        <w:tabs>
+          <w:tab w:val="left" w:pos="9360"/>
+        </w:tabs>
+        <w:autoSpaceDE w:val="0"/>
+        <w:autoSpaceDN w:val="0"/>
+        <w:adjustRightInd w:val="0"/>
+        <w:spacing w:line="360" w:lineRule="auto"/>
+        <w:rPr>
+          <w:bCs/>
+          <w:szCs w:val="28"/>
+          <w:lang w:val="en-US"/>
+        </w:rPr>
+      </w:pPr>
+      <w:r>
+        <w:rPr>
+          <w:bCs/>
+          <w:szCs w:val="28"/>
+          <w:lang w:val="en-US"/>
+        </w:rPr>
+        <w:t xml:space="preserve">        }</w:t>
+      </w:r>
+    </w:p>
+    <w:p>
+      <w:pPr>
+        <w:widowControl w:val="0"/>
+        <w:shd w:val="clear" w:color="auto" w:fill="FFFFFF"/>
+        <w:tabs>
+          <w:tab w:val="left" w:pos="9360"/>
+        </w:tabs>
+        <w:autoSpaceDE w:val="0"/>
+        <w:autoSpaceDN w:val="0"/>
+        <w:adjustRightInd w:val="0"/>
+        <w:spacing w:line="360" w:lineRule="auto"/>
+        <w:rPr>
+          <w:bCs/>
+          <w:szCs w:val="28"/>
+          <w:lang w:val="en-US"/>
+        </w:rPr>
+      </w:pPr>
+      <w:r>
+        <w:rPr>
+          <w:bCs/>
+          <w:szCs w:val="28"/>
+          <w:lang w:val="en-US"/>
+        </w:rPr>
+        <w:t xml:space="preserve">        cout &lt;&lt; endl;</w:t>
+      </w:r>
+    </w:p>
+    <w:p>
+      <w:pPr>
+        <w:widowControl w:val="0"/>
+        <w:shd w:val="clear" w:color="auto" w:fill="FFFFFF"/>
+        <w:tabs>
+          <w:tab w:val="left" w:pos="9360"/>
+        </w:tabs>
+        <w:autoSpaceDE w:val="0"/>
+        <w:autoSpaceDN w:val="0"/>
+        <w:adjustRightInd w:val="0"/>
+        <w:spacing w:line="360" w:lineRule="auto"/>
+        <w:rPr>
+          <w:bCs/>
+          <w:szCs w:val="28"/>
+          <w:lang w:val="en-US"/>
+        </w:rPr>
+      </w:pPr>
+    </w:p>
+    <w:p>
+      <w:pPr>
+        <w:widowControl w:val="0"/>
+        <w:shd w:val="clear" w:color="auto" w:fill="FFFFFF"/>
+        <w:tabs>
+          <w:tab w:val="left" w:pos="9360"/>
+        </w:tabs>
+        <w:autoSpaceDE w:val="0"/>
+        <w:autoSpaceDN w:val="0"/>
+        <w:adjustRightInd w:val="0"/>
+        <w:spacing w:line="360" w:lineRule="auto"/>
+        <w:rPr>
+          <w:bCs/>
+          <w:szCs w:val="28"/>
+          <w:lang w:val="en-US"/>
+        </w:rPr>
+      </w:pPr>
+      <w:r>
+        <w:rPr>
+          <w:bCs/>
+          <w:szCs w:val="28"/>
+          <w:lang w:val="en-US"/>
+        </w:rPr>
+        <w:t xml:space="preserve">        res = res_0;</w:t>
+      </w:r>
+    </w:p>
+    <w:p>
+      <w:pPr>
+        <w:widowControl w:val="0"/>
+        <w:shd w:val="clear" w:color="auto" w:fill="FFFFFF"/>
+        <w:tabs>
+          <w:tab w:val="left" w:pos="9360"/>
+        </w:tabs>
+        <w:autoSpaceDE w:val="0"/>
+        <w:autoSpaceDN w:val="0"/>
+        <w:adjustRightInd w:val="0"/>
+        <w:spacing w:line="360" w:lineRule="auto"/>
+        <w:rPr>
+          <w:bCs/>
+          <w:szCs w:val="28"/>
+          <w:lang w:val="en-US"/>
+        </w:rPr>
+      </w:pPr>
+      <w:r>
+        <w:rPr>
+          <w:bCs/>
+          <w:szCs w:val="28"/>
+          <w:lang w:val="en-US"/>
+        </w:rPr>
+        <w:t xml:space="preserve">    }</w:t>
+      </w:r>
+    </w:p>
+    <w:p>
+      <w:pPr>
+        <w:widowControl w:val="0"/>
+        <w:shd w:val="clear" w:color="auto" w:fill="FFFFFF"/>
+        <w:tabs>
+          <w:tab w:val="left" w:pos="9360"/>
+        </w:tabs>
+        <w:autoSpaceDE w:val="0"/>
+        <w:autoSpaceDN w:val="0"/>
+        <w:adjustRightInd w:val="0"/>
+        <w:spacing w:line="360" w:lineRule="auto"/>
+        <w:rPr>
+          <w:bCs/>
+          <w:szCs w:val="28"/>
+          <w:lang w:val="en-US"/>
+        </w:rPr>
+      </w:pPr>
+      <w:r>
+        <w:rPr>
+          <w:bCs/>
+          <w:szCs w:val="28"/>
+          <w:lang w:val="en-US"/>
+        </w:rPr>
+        <w:t xml:space="preserve">    cout &lt;&lt; "res = " &lt;&lt; res &lt;&lt; endl;</w:t>
+      </w:r>
+    </w:p>
+    <w:p>
+      <w:pPr>
+        <w:widowControl w:val="0"/>
+        <w:shd w:val="clear" w:color="auto" w:fill="FFFFFF"/>
+        <w:tabs>
+          <w:tab w:val="left" w:pos="9360"/>
+        </w:tabs>
+        <w:autoSpaceDE w:val="0"/>
+        <w:autoSpaceDN w:val="0"/>
+        <w:adjustRightInd w:val="0"/>
+        <w:spacing w:line="360" w:lineRule="auto"/>
+        <w:rPr>
+          <w:bCs/>
+          <w:szCs w:val="28"/>
+        </w:rPr>
+      </w:pPr>
+      <w:r>
+        <w:rPr>
+          <w:bCs/>
+          <w:szCs w:val="28"/>
+          <w:lang w:val="en-US"/>
+        </w:rPr>
+        <w:t xml:space="preserve">    </w:t>
+      </w:r>
+      <w:proofErr w:type="spellStart"/>
+      <w:r>
+        <w:rPr>
+          <w:bCs/>
+          <w:szCs w:val="28"/>
+        </w:rPr>
+        <w:t>return</w:t>
+      </w:r>
+      <w:proofErr w:type="spellEnd"/>
+      <w:r>
+        <w:rPr>
+          <w:bCs/>
+          <w:szCs w:val="28"/>
+        </w:rPr>
+        <w:t xml:space="preserve"> 0;</w:t>
+      </w:r>
+    </w:p>
+    <w:p>
+      <w:pPr>
+        <w:widowControl w:val="0"/>
+        <w:shd w:val="clear" w:color="auto" w:fill="FFFFFF"/>
+        <w:tabs>
+          <w:tab w:val="left" w:pos="9360"/>
+        </w:tabs>
+        <w:autoSpaceDE w:val="0"/>
+        <w:autoSpaceDN w:val="0"/>
+        <w:adjustRightInd w:val="0"/>
+        <w:spacing w:line="360" w:lineRule="auto"/>
+        <w:rPr>
+          <w:bCs/>
+          <w:szCs w:val="28"/>
+        </w:rPr>
+      </w:pPr>
+      <w:r>
+        <w:rPr>
+          <w:bCs/>
+          <w:szCs w:val="28"/>
+        </w:rPr>
+        <w:t>}</w:t>
+      </w:r>
+    </w:p>
+    <w:p>
+      <w:pPr>
+        <w:widowControl w:val="0"/>
+        <w:shd w:val="clear" w:color="auto" w:fill="FFFFFF"/>
+        <w:tabs>
+          <w:tab w:val="left" w:pos="9360"/>
+        </w:tabs>
+        <w:autoSpaceDE w:val="0"/>
+        <w:autoSpaceDN w:val="0"/>
+        <w:adjustRightInd w:val="0"/>
+        <w:spacing w:line="360" w:lineRule="auto"/>
+        <w:rPr>
+          <w:b/>
+          <w:szCs w:val="28"/>
+        </w:rPr>
+      </w:pPr>
+    </w:p>
+    <w:p>
+      <w:pPr>
         <w:pStyle w:val="aff0"/>
         <w:widowControl w:val="0"/>
         <w:numPr>
@@ -1532,6 +4441,7 @@
         <w:rPr>
           <w:szCs w:val="28"/>
         </w:rPr>
+        <w:lastRenderedPageBreak/>
         <w:t xml:space="preserve">Ввести с клавиатуры целые числа и сформировать из них массив </w:t>
       </w:r>
       <w:r>
@@ -7895,6 +10805,7 @@
   <w:style w:type="character" w:default="1" w:styleId="a0">
     <w:name w:val="Default Paragraph Font"/>
     <w:uiPriority w:val="1"/>
+    <w:semiHidden/>
     <w:unhideWhenUsed/>
   </w:style>
   <w:style w:type="table" w:default="1" w:styleId="a1">

</xml_diff>